<commit_message>
Finished testing, made some small changes to output
</commit_message>
<xml_diff>
--- a/report/report.docx
+++ b/report/report.docx
@@ -58,17 +58,8 @@
           <w:sz w:val="40"/>
           <w:szCs w:val="40"/>
         </w:rPr>
-        <w:t xml:space="preserve">Christopher </w:t>
-      </w:r>
-      <w:proofErr w:type="spellStart"/>
-      <w:r>
-        <w:rPr>
-          <w:sz w:val="40"/>
-          <w:szCs w:val="40"/>
-        </w:rPr>
-        <w:t>Daffron</w:t>
-      </w:r>
-      <w:proofErr w:type="spellEnd"/>
+        <w:t>Christopher Daffron</w:t>
+      </w:r>
     </w:p>
     <w:p>
       <w:pPr>
@@ -216,8 +207,12 @@
     </w:p>
     <w:p>
       <w:pPr>
+        <w:pStyle w:val="Heading2"/>
         <w:spacing w:line="480" w:lineRule="auto"/>
       </w:pPr>
+      <w:r>
+        <w:t>Overview</w:t>
+      </w:r>
     </w:p>
     <w:p>
       <w:pPr>
@@ -233,20 +228,11 @@
         <w:t>.</w:t>
       </w:r>
       <w:r>
-        <w:t xml:space="preserve"> Neither of us has a large amount of experience with </w:t>
-      </w:r>
-      <w:proofErr w:type="gramStart"/>
-      <w:r>
-        <w:t>Python,</w:t>
-      </w:r>
-      <w:proofErr w:type="gramEnd"/>
-      <w:r>
-        <w:t xml:space="preserve"> so we thought it would be a good opportunity to try out a new language while working on the simulator. </w:t>
+        <w:t xml:space="preserve"> Neither of us has a large amount of experience with Python, so we thought it would be a good opportunity to try out a new language while working on the simulator. </w:t>
       </w:r>
       <w:r>
         <w:t xml:space="preserve">Python adds some nice functionality such as the </w:t>
       </w:r>
-      <w:proofErr w:type="spellStart"/>
       <w:r>
         <w:rPr>
           <w:rFonts w:ascii="Consolas" w:hAnsi="Consolas"/>
@@ -254,7 +240,6 @@
         </w:rPr>
         <w:t>argparse</w:t>
       </w:r>
-      <w:proofErr w:type="spellEnd"/>
       <w:r>
         <w:t xml:space="preserve"> library. This library allows us to easily enforce the use of command-line arguments, as well as prompting the user with a help menu if an improper combination of arguments is passed to the program.</w:t>
       </w:r>
@@ -399,17 +384,913 @@
       <w:r>
         <w:t>Hit and miss numbers for each level of simulated cache are output as well as the hit and miss ratio and the average memory access time (AMAT). If the user has set the aforementioned debug flag when running the simulation, much more information is displayed for each individual cache request.</w:t>
       </w:r>
-      <w:r>
-        <w:br w:type="page"/>
-      </w:r>
-    </w:p>
-    <w:p>
-      <w:pPr>
-        <w:pStyle w:val="Heading1"/>
+    </w:p>
+    <w:p>
+      <w:pPr>
+        <w:pStyle w:val="Heading2"/>
         <w:spacing w:line="480" w:lineRule="auto"/>
       </w:pPr>
       <w:r>
-        <w:t>Testing Methodology</w:t>
+        <w:t>Usage</w:t>
+      </w:r>
+    </w:p>
+    <w:p>
+      <w:pPr>
+        <w:widowControl w:val="0"/>
+        <w:tabs>
+          <w:tab w:val="left" w:pos="560"/>
+          <w:tab w:val="left" w:pos="1120"/>
+          <w:tab w:val="left" w:pos="1680"/>
+          <w:tab w:val="left" w:pos="2240"/>
+          <w:tab w:val="left" w:pos="2800"/>
+          <w:tab w:val="left" w:pos="3360"/>
+          <w:tab w:val="left" w:pos="3920"/>
+          <w:tab w:val="left" w:pos="4480"/>
+          <w:tab w:val="left" w:pos="5040"/>
+          <w:tab w:val="left" w:pos="5600"/>
+          <w:tab w:val="left" w:pos="6160"/>
+          <w:tab w:val="left" w:pos="6720"/>
+        </w:tabs>
+        <w:autoSpaceDE w:val="0"/>
+        <w:autoSpaceDN w:val="0"/>
+        <w:adjustRightInd w:val="0"/>
+        <w:rPr>
+          <w:rFonts w:ascii="Consolas" w:hAnsi="Consolas" w:cs="Andale Mono"/>
+          <w:b/>
+          <w:sz w:val="22"/>
+          <w:szCs w:val="22"/>
+        </w:rPr>
+      </w:pPr>
+      <w:r>
+        <w:rPr>
+          <w:rFonts w:ascii="Consolas" w:hAnsi="Consolas" w:cs="Andale Mono"/>
+          <w:b/>
+          <w:sz w:val="22"/>
+          <w:szCs w:val="22"/>
+        </w:rPr>
+        <w:t>usage: cacheSim.py [-h] --L1 block_size num_lines associativity hit_time</w:t>
+      </w:r>
+    </w:p>
+    <w:p>
+      <w:pPr>
+        <w:widowControl w:val="0"/>
+        <w:tabs>
+          <w:tab w:val="left" w:pos="560"/>
+          <w:tab w:val="left" w:pos="1120"/>
+          <w:tab w:val="left" w:pos="1680"/>
+          <w:tab w:val="left" w:pos="2240"/>
+          <w:tab w:val="left" w:pos="2800"/>
+          <w:tab w:val="left" w:pos="3360"/>
+          <w:tab w:val="left" w:pos="3920"/>
+          <w:tab w:val="left" w:pos="4480"/>
+          <w:tab w:val="left" w:pos="5040"/>
+          <w:tab w:val="left" w:pos="5600"/>
+          <w:tab w:val="left" w:pos="6160"/>
+          <w:tab w:val="left" w:pos="6720"/>
+        </w:tabs>
+        <w:autoSpaceDE w:val="0"/>
+        <w:autoSpaceDN w:val="0"/>
+        <w:adjustRightInd w:val="0"/>
+        <w:rPr>
+          <w:rFonts w:ascii="Consolas" w:hAnsi="Consolas" w:cs="Andale Mono"/>
+          <w:b/>
+          <w:sz w:val="22"/>
+          <w:szCs w:val="22"/>
+        </w:rPr>
+      </w:pPr>
+      <w:r>
+        <w:rPr>
+          <w:rFonts w:ascii="Consolas" w:hAnsi="Consolas" w:cs="Andale Mono"/>
+          <w:b/>
+          <w:sz w:val="22"/>
+          <w:szCs w:val="22"/>
+        </w:rPr>
+        <w:t xml:space="preserve">                   [--L2 block_size num_lines associativity hit_time]</w:t>
+      </w:r>
+    </w:p>
+    <w:p>
+      <w:pPr>
+        <w:widowControl w:val="0"/>
+        <w:tabs>
+          <w:tab w:val="left" w:pos="560"/>
+          <w:tab w:val="left" w:pos="1120"/>
+          <w:tab w:val="left" w:pos="1680"/>
+          <w:tab w:val="left" w:pos="2240"/>
+          <w:tab w:val="left" w:pos="2800"/>
+          <w:tab w:val="left" w:pos="3360"/>
+          <w:tab w:val="left" w:pos="3920"/>
+          <w:tab w:val="left" w:pos="4480"/>
+          <w:tab w:val="left" w:pos="5040"/>
+          <w:tab w:val="left" w:pos="5600"/>
+          <w:tab w:val="left" w:pos="6160"/>
+          <w:tab w:val="left" w:pos="6720"/>
+        </w:tabs>
+        <w:autoSpaceDE w:val="0"/>
+        <w:autoSpaceDN w:val="0"/>
+        <w:adjustRightInd w:val="0"/>
+        <w:rPr>
+          <w:rFonts w:ascii="Consolas" w:hAnsi="Consolas" w:cs="Andale Mono"/>
+          <w:b/>
+          <w:sz w:val="22"/>
+          <w:szCs w:val="22"/>
+        </w:rPr>
+      </w:pPr>
+      <w:r>
+        <w:rPr>
+          <w:rFonts w:ascii="Consolas" w:hAnsi="Consolas" w:cs="Andale Mono"/>
+          <w:b/>
+          <w:sz w:val="22"/>
+          <w:szCs w:val="22"/>
+        </w:rPr>
+        <w:t xml:space="preserve">                   [--L3 block_size num_lines associativity hit_time]</w:t>
+      </w:r>
+    </w:p>
+    <w:p>
+      <w:pPr>
+        <w:widowControl w:val="0"/>
+        <w:tabs>
+          <w:tab w:val="left" w:pos="560"/>
+          <w:tab w:val="left" w:pos="1120"/>
+          <w:tab w:val="left" w:pos="1680"/>
+          <w:tab w:val="left" w:pos="2240"/>
+          <w:tab w:val="left" w:pos="2800"/>
+          <w:tab w:val="left" w:pos="3360"/>
+          <w:tab w:val="left" w:pos="3920"/>
+          <w:tab w:val="left" w:pos="4480"/>
+          <w:tab w:val="left" w:pos="5040"/>
+          <w:tab w:val="left" w:pos="5600"/>
+          <w:tab w:val="left" w:pos="6160"/>
+          <w:tab w:val="left" w:pos="6720"/>
+        </w:tabs>
+        <w:autoSpaceDE w:val="0"/>
+        <w:autoSpaceDN w:val="0"/>
+        <w:adjustRightInd w:val="0"/>
+        <w:rPr>
+          <w:rFonts w:ascii="Consolas" w:hAnsi="Consolas" w:cs="Andale Mono"/>
+          <w:b/>
+          <w:sz w:val="22"/>
+          <w:szCs w:val="22"/>
+        </w:rPr>
+      </w:pPr>
+      <w:r>
+        <w:rPr>
+          <w:rFonts w:ascii="Consolas" w:hAnsi="Consolas" w:cs="Andale Mono"/>
+          <w:b/>
+          <w:sz w:val="22"/>
+          <w:szCs w:val="22"/>
+        </w:rPr>
+        <w:t xml:space="preserve">                   [--debug] (--WB | --WT)</w:t>
+      </w:r>
+    </w:p>
+    <w:p>
+      <w:pPr>
+        <w:widowControl w:val="0"/>
+        <w:tabs>
+          <w:tab w:val="left" w:pos="560"/>
+          <w:tab w:val="left" w:pos="1120"/>
+          <w:tab w:val="left" w:pos="1680"/>
+          <w:tab w:val="left" w:pos="2240"/>
+          <w:tab w:val="left" w:pos="2800"/>
+          <w:tab w:val="left" w:pos="3360"/>
+          <w:tab w:val="left" w:pos="3920"/>
+          <w:tab w:val="left" w:pos="4480"/>
+          <w:tab w:val="left" w:pos="5040"/>
+          <w:tab w:val="left" w:pos="5600"/>
+          <w:tab w:val="left" w:pos="6160"/>
+          <w:tab w:val="left" w:pos="6720"/>
+        </w:tabs>
+        <w:autoSpaceDE w:val="0"/>
+        <w:autoSpaceDN w:val="0"/>
+        <w:adjustRightInd w:val="0"/>
+        <w:rPr>
+          <w:rFonts w:ascii="Consolas" w:hAnsi="Consolas" w:cs="Andale Mono"/>
+          <w:b/>
+          <w:sz w:val="22"/>
+          <w:szCs w:val="22"/>
+        </w:rPr>
+      </w:pPr>
+      <w:r>
+        <w:rPr>
+          <w:rFonts w:ascii="Consolas" w:hAnsi="Consolas" w:cs="Andale Mono"/>
+          <w:b/>
+          <w:sz w:val="22"/>
+          <w:szCs w:val="22"/>
+        </w:rPr>
+        <w:t xml:space="preserve">                   word_size write_time file_name</w:t>
+      </w:r>
+    </w:p>
+    <w:p>
+      <w:pPr>
+        <w:widowControl w:val="0"/>
+        <w:tabs>
+          <w:tab w:val="left" w:pos="560"/>
+          <w:tab w:val="left" w:pos="1120"/>
+          <w:tab w:val="left" w:pos="1680"/>
+          <w:tab w:val="left" w:pos="2240"/>
+          <w:tab w:val="left" w:pos="2800"/>
+          <w:tab w:val="left" w:pos="3360"/>
+          <w:tab w:val="left" w:pos="3920"/>
+          <w:tab w:val="left" w:pos="4480"/>
+          <w:tab w:val="left" w:pos="5040"/>
+          <w:tab w:val="left" w:pos="5600"/>
+          <w:tab w:val="left" w:pos="6160"/>
+          <w:tab w:val="left" w:pos="6720"/>
+        </w:tabs>
+        <w:autoSpaceDE w:val="0"/>
+        <w:autoSpaceDN w:val="0"/>
+        <w:adjustRightInd w:val="0"/>
+        <w:rPr>
+          <w:rFonts w:ascii="Consolas" w:hAnsi="Consolas" w:cs="Andale Mono"/>
+          <w:b/>
+          <w:sz w:val="22"/>
+          <w:szCs w:val="22"/>
+        </w:rPr>
+      </w:pPr>
+    </w:p>
+    <w:p>
+      <w:pPr>
+        <w:widowControl w:val="0"/>
+        <w:tabs>
+          <w:tab w:val="left" w:pos="560"/>
+          <w:tab w:val="left" w:pos="1120"/>
+          <w:tab w:val="left" w:pos="1680"/>
+          <w:tab w:val="left" w:pos="2240"/>
+          <w:tab w:val="left" w:pos="2800"/>
+          <w:tab w:val="left" w:pos="3360"/>
+          <w:tab w:val="left" w:pos="3920"/>
+          <w:tab w:val="left" w:pos="4480"/>
+          <w:tab w:val="left" w:pos="5040"/>
+          <w:tab w:val="left" w:pos="5600"/>
+          <w:tab w:val="left" w:pos="6160"/>
+          <w:tab w:val="left" w:pos="6720"/>
+        </w:tabs>
+        <w:autoSpaceDE w:val="0"/>
+        <w:autoSpaceDN w:val="0"/>
+        <w:adjustRightInd w:val="0"/>
+        <w:rPr>
+          <w:rFonts w:ascii="Consolas" w:hAnsi="Consolas" w:cs="Andale Mono"/>
+          <w:b/>
+          <w:sz w:val="22"/>
+          <w:szCs w:val="22"/>
+        </w:rPr>
+      </w:pPr>
+      <w:r>
+        <w:rPr>
+          <w:rFonts w:ascii="Consolas" w:hAnsi="Consolas" w:cs="Andale Mono"/>
+          <w:b/>
+          <w:sz w:val="22"/>
+          <w:szCs w:val="22"/>
+        </w:rPr>
+        <w:t>C</w:t>
+      </w:r>
+      <w:r>
+        <w:rPr>
+          <w:rFonts w:ascii="Consolas" w:hAnsi="Consolas" w:cs="Andale Mono"/>
+          <w:b/>
+          <w:sz w:val="22"/>
+          <w:szCs w:val="22"/>
+        </w:rPr>
+        <w:t>ache simulator arguments</w:t>
+      </w:r>
+    </w:p>
+    <w:p>
+      <w:pPr>
+        <w:widowControl w:val="0"/>
+        <w:tabs>
+          <w:tab w:val="left" w:pos="560"/>
+          <w:tab w:val="left" w:pos="1120"/>
+          <w:tab w:val="left" w:pos="1680"/>
+          <w:tab w:val="left" w:pos="2240"/>
+          <w:tab w:val="left" w:pos="2800"/>
+          <w:tab w:val="left" w:pos="3360"/>
+          <w:tab w:val="left" w:pos="3920"/>
+          <w:tab w:val="left" w:pos="4480"/>
+          <w:tab w:val="left" w:pos="5040"/>
+          <w:tab w:val="left" w:pos="5600"/>
+          <w:tab w:val="left" w:pos="6160"/>
+          <w:tab w:val="left" w:pos="6720"/>
+        </w:tabs>
+        <w:autoSpaceDE w:val="0"/>
+        <w:autoSpaceDN w:val="0"/>
+        <w:adjustRightInd w:val="0"/>
+        <w:rPr>
+          <w:rFonts w:ascii="Consolas" w:hAnsi="Consolas" w:cs="Andale Mono"/>
+          <w:b/>
+          <w:sz w:val="22"/>
+          <w:szCs w:val="22"/>
+        </w:rPr>
+      </w:pPr>
+    </w:p>
+    <w:p>
+      <w:pPr>
+        <w:widowControl w:val="0"/>
+        <w:tabs>
+          <w:tab w:val="left" w:pos="560"/>
+          <w:tab w:val="left" w:pos="1120"/>
+          <w:tab w:val="left" w:pos="1680"/>
+          <w:tab w:val="left" w:pos="2240"/>
+          <w:tab w:val="left" w:pos="2800"/>
+          <w:tab w:val="left" w:pos="3360"/>
+          <w:tab w:val="left" w:pos="3920"/>
+          <w:tab w:val="left" w:pos="4480"/>
+          <w:tab w:val="left" w:pos="5040"/>
+          <w:tab w:val="left" w:pos="5600"/>
+          <w:tab w:val="left" w:pos="6160"/>
+          <w:tab w:val="left" w:pos="6720"/>
+        </w:tabs>
+        <w:autoSpaceDE w:val="0"/>
+        <w:autoSpaceDN w:val="0"/>
+        <w:adjustRightInd w:val="0"/>
+        <w:rPr>
+          <w:rFonts w:ascii="Consolas" w:hAnsi="Consolas" w:cs="Andale Mono"/>
+          <w:b/>
+          <w:sz w:val="22"/>
+          <w:szCs w:val="22"/>
+        </w:rPr>
+      </w:pPr>
+      <w:r>
+        <w:rPr>
+          <w:rFonts w:ascii="Consolas" w:hAnsi="Consolas" w:cs="Andale Mono"/>
+          <w:b/>
+          <w:sz w:val="22"/>
+          <w:szCs w:val="22"/>
+        </w:rPr>
+        <w:t>positional arguments:</w:t>
+      </w:r>
+    </w:p>
+    <w:p>
+      <w:pPr>
+        <w:widowControl w:val="0"/>
+        <w:tabs>
+          <w:tab w:val="left" w:pos="560"/>
+          <w:tab w:val="left" w:pos="1120"/>
+          <w:tab w:val="left" w:pos="1680"/>
+          <w:tab w:val="left" w:pos="2240"/>
+          <w:tab w:val="left" w:pos="2800"/>
+          <w:tab w:val="left" w:pos="3360"/>
+          <w:tab w:val="left" w:pos="3920"/>
+          <w:tab w:val="left" w:pos="4480"/>
+          <w:tab w:val="left" w:pos="5040"/>
+          <w:tab w:val="left" w:pos="5600"/>
+          <w:tab w:val="left" w:pos="6160"/>
+          <w:tab w:val="left" w:pos="6720"/>
+        </w:tabs>
+        <w:autoSpaceDE w:val="0"/>
+        <w:autoSpaceDN w:val="0"/>
+        <w:adjustRightInd w:val="0"/>
+        <w:rPr>
+          <w:rFonts w:ascii="Consolas" w:hAnsi="Consolas" w:cs="Andale Mono"/>
+          <w:b/>
+          <w:sz w:val="22"/>
+          <w:szCs w:val="22"/>
+        </w:rPr>
+      </w:pPr>
+      <w:r>
+        <w:rPr>
+          <w:rFonts w:ascii="Consolas" w:hAnsi="Consolas" w:cs="Andale Mono"/>
+          <w:b/>
+          <w:sz w:val="22"/>
+          <w:szCs w:val="22"/>
+        </w:rPr>
+        <w:t xml:space="preserve">  word_size             Word size used for cache</w:t>
+      </w:r>
+    </w:p>
+    <w:p>
+      <w:pPr>
+        <w:widowControl w:val="0"/>
+        <w:tabs>
+          <w:tab w:val="left" w:pos="560"/>
+          <w:tab w:val="left" w:pos="1120"/>
+          <w:tab w:val="left" w:pos="1680"/>
+          <w:tab w:val="left" w:pos="2240"/>
+          <w:tab w:val="left" w:pos="2800"/>
+          <w:tab w:val="left" w:pos="3360"/>
+          <w:tab w:val="left" w:pos="3920"/>
+          <w:tab w:val="left" w:pos="4480"/>
+          <w:tab w:val="left" w:pos="5040"/>
+          <w:tab w:val="left" w:pos="5600"/>
+          <w:tab w:val="left" w:pos="6160"/>
+          <w:tab w:val="left" w:pos="6720"/>
+        </w:tabs>
+        <w:autoSpaceDE w:val="0"/>
+        <w:autoSpaceDN w:val="0"/>
+        <w:adjustRightInd w:val="0"/>
+        <w:rPr>
+          <w:rFonts w:ascii="Consolas" w:hAnsi="Consolas" w:cs="Andale Mono"/>
+          <w:b/>
+          <w:sz w:val="22"/>
+          <w:szCs w:val="22"/>
+        </w:rPr>
+      </w:pPr>
+      <w:r>
+        <w:rPr>
+          <w:rFonts w:ascii="Consolas" w:hAnsi="Consolas" w:cs="Andale Mono"/>
+          <w:b/>
+          <w:sz w:val="22"/>
+          <w:szCs w:val="22"/>
+        </w:rPr>
+        <w:t xml:space="preserve">  write_time            Write time to main memory</w:t>
+      </w:r>
+    </w:p>
+    <w:p>
+      <w:pPr>
+        <w:widowControl w:val="0"/>
+        <w:tabs>
+          <w:tab w:val="left" w:pos="560"/>
+          <w:tab w:val="left" w:pos="1120"/>
+          <w:tab w:val="left" w:pos="1680"/>
+          <w:tab w:val="left" w:pos="2240"/>
+          <w:tab w:val="left" w:pos="2800"/>
+          <w:tab w:val="left" w:pos="3360"/>
+          <w:tab w:val="left" w:pos="3920"/>
+          <w:tab w:val="left" w:pos="4480"/>
+          <w:tab w:val="left" w:pos="5040"/>
+          <w:tab w:val="left" w:pos="5600"/>
+          <w:tab w:val="left" w:pos="6160"/>
+          <w:tab w:val="left" w:pos="6720"/>
+        </w:tabs>
+        <w:autoSpaceDE w:val="0"/>
+        <w:autoSpaceDN w:val="0"/>
+        <w:adjustRightInd w:val="0"/>
+        <w:rPr>
+          <w:rFonts w:ascii="Consolas" w:hAnsi="Consolas" w:cs="Andale Mono"/>
+          <w:b/>
+          <w:sz w:val="22"/>
+          <w:szCs w:val="22"/>
+        </w:rPr>
+      </w:pPr>
+      <w:r>
+        <w:rPr>
+          <w:rFonts w:ascii="Consolas" w:hAnsi="Consolas" w:cs="Andale Mono"/>
+          <w:b/>
+          <w:sz w:val="22"/>
+          <w:szCs w:val="22"/>
+        </w:rPr>
+        <w:t xml:space="preserve">  file_name             Path to trace file</w:t>
+      </w:r>
+    </w:p>
+    <w:p>
+      <w:pPr>
+        <w:widowControl w:val="0"/>
+        <w:tabs>
+          <w:tab w:val="left" w:pos="560"/>
+          <w:tab w:val="left" w:pos="1120"/>
+          <w:tab w:val="left" w:pos="1680"/>
+          <w:tab w:val="left" w:pos="2240"/>
+          <w:tab w:val="left" w:pos="2800"/>
+          <w:tab w:val="left" w:pos="3360"/>
+          <w:tab w:val="left" w:pos="3920"/>
+          <w:tab w:val="left" w:pos="4480"/>
+          <w:tab w:val="left" w:pos="5040"/>
+          <w:tab w:val="left" w:pos="5600"/>
+          <w:tab w:val="left" w:pos="6160"/>
+          <w:tab w:val="left" w:pos="6720"/>
+        </w:tabs>
+        <w:autoSpaceDE w:val="0"/>
+        <w:autoSpaceDN w:val="0"/>
+        <w:adjustRightInd w:val="0"/>
+        <w:rPr>
+          <w:rFonts w:ascii="Consolas" w:hAnsi="Consolas" w:cs="Andale Mono"/>
+          <w:b/>
+          <w:sz w:val="22"/>
+          <w:szCs w:val="22"/>
+        </w:rPr>
+      </w:pPr>
+    </w:p>
+    <w:p>
+      <w:pPr>
+        <w:widowControl w:val="0"/>
+        <w:tabs>
+          <w:tab w:val="left" w:pos="560"/>
+          <w:tab w:val="left" w:pos="1120"/>
+          <w:tab w:val="left" w:pos="1680"/>
+          <w:tab w:val="left" w:pos="2240"/>
+          <w:tab w:val="left" w:pos="2800"/>
+          <w:tab w:val="left" w:pos="3360"/>
+          <w:tab w:val="left" w:pos="3920"/>
+          <w:tab w:val="left" w:pos="4480"/>
+          <w:tab w:val="left" w:pos="5040"/>
+          <w:tab w:val="left" w:pos="5600"/>
+          <w:tab w:val="left" w:pos="6160"/>
+          <w:tab w:val="left" w:pos="6720"/>
+        </w:tabs>
+        <w:autoSpaceDE w:val="0"/>
+        <w:autoSpaceDN w:val="0"/>
+        <w:adjustRightInd w:val="0"/>
+        <w:rPr>
+          <w:rFonts w:ascii="Consolas" w:hAnsi="Consolas" w:cs="Andale Mono"/>
+          <w:b/>
+          <w:sz w:val="22"/>
+          <w:szCs w:val="22"/>
+        </w:rPr>
+      </w:pPr>
+      <w:r>
+        <w:rPr>
+          <w:rFonts w:ascii="Consolas" w:hAnsi="Consolas" w:cs="Andale Mono"/>
+          <w:b/>
+          <w:sz w:val="22"/>
+          <w:szCs w:val="22"/>
+        </w:rPr>
+        <w:t>optional arguments:</w:t>
+      </w:r>
+    </w:p>
+    <w:p>
+      <w:pPr>
+        <w:widowControl w:val="0"/>
+        <w:tabs>
+          <w:tab w:val="left" w:pos="560"/>
+          <w:tab w:val="left" w:pos="1120"/>
+          <w:tab w:val="left" w:pos="1680"/>
+          <w:tab w:val="left" w:pos="2240"/>
+          <w:tab w:val="left" w:pos="2800"/>
+          <w:tab w:val="left" w:pos="3360"/>
+          <w:tab w:val="left" w:pos="3920"/>
+          <w:tab w:val="left" w:pos="4480"/>
+          <w:tab w:val="left" w:pos="5040"/>
+          <w:tab w:val="left" w:pos="5600"/>
+          <w:tab w:val="left" w:pos="6160"/>
+          <w:tab w:val="left" w:pos="6720"/>
+        </w:tabs>
+        <w:autoSpaceDE w:val="0"/>
+        <w:autoSpaceDN w:val="0"/>
+        <w:adjustRightInd w:val="0"/>
+        <w:rPr>
+          <w:rFonts w:ascii="Consolas" w:hAnsi="Consolas" w:cs="Andale Mono"/>
+          <w:b/>
+          <w:sz w:val="22"/>
+          <w:szCs w:val="22"/>
+        </w:rPr>
+      </w:pPr>
+      <w:r>
+        <w:rPr>
+          <w:rFonts w:ascii="Consolas" w:hAnsi="Consolas" w:cs="Andale Mono"/>
+          <w:b/>
+          <w:sz w:val="22"/>
+          <w:szCs w:val="22"/>
+        </w:rPr>
+        <w:t xml:space="preserve">  -h, --</w:t>
+      </w:r>
+      <w:r>
+        <w:rPr>
+          <w:rFonts w:ascii="Consolas" w:hAnsi="Consolas" w:cs="Andale Mono"/>
+          <w:b/>
+          <w:sz w:val="22"/>
+          <w:szCs w:val="22"/>
+        </w:rPr>
+        <w:t>help            s</w:t>
+      </w:r>
+      <w:bookmarkStart w:id="0" w:name="_GoBack"/>
+      <w:bookmarkEnd w:id="0"/>
+      <w:r>
+        <w:rPr>
+          <w:rFonts w:ascii="Consolas" w:hAnsi="Consolas" w:cs="Andale Mono"/>
+          <w:b/>
+          <w:sz w:val="22"/>
+          <w:szCs w:val="22"/>
+        </w:rPr>
+        <w:t>how this help message and exit</w:t>
+      </w:r>
+    </w:p>
+    <w:p>
+      <w:pPr>
+        <w:widowControl w:val="0"/>
+        <w:tabs>
+          <w:tab w:val="left" w:pos="560"/>
+          <w:tab w:val="left" w:pos="1120"/>
+          <w:tab w:val="left" w:pos="1680"/>
+          <w:tab w:val="left" w:pos="2240"/>
+          <w:tab w:val="left" w:pos="2800"/>
+          <w:tab w:val="left" w:pos="3360"/>
+          <w:tab w:val="left" w:pos="3920"/>
+          <w:tab w:val="left" w:pos="4480"/>
+          <w:tab w:val="left" w:pos="5040"/>
+          <w:tab w:val="left" w:pos="5600"/>
+          <w:tab w:val="left" w:pos="6160"/>
+          <w:tab w:val="left" w:pos="6720"/>
+        </w:tabs>
+        <w:autoSpaceDE w:val="0"/>
+        <w:autoSpaceDN w:val="0"/>
+        <w:adjustRightInd w:val="0"/>
+        <w:rPr>
+          <w:rFonts w:ascii="Consolas" w:hAnsi="Consolas" w:cs="Andale Mono"/>
+          <w:b/>
+          <w:sz w:val="22"/>
+          <w:szCs w:val="22"/>
+        </w:rPr>
+      </w:pPr>
+      <w:r>
+        <w:rPr>
+          <w:rFonts w:ascii="Consolas" w:hAnsi="Consolas" w:cs="Andale Mono"/>
+          <w:b/>
+          <w:sz w:val="22"/>
+          <w:szCs w:val="22"/>
+        </w:rPr>
+        <w:t xml:space="preserve">  --L1 block_size num_lines associativity hit_time</w:t>
+      </w:r>
+    </w:p>
+    <w:p>
+      <w:pPr>
+        <w:widowControl w:val="0"/>
+        <w:tabs>
+          <w:tab w:val="left" w:pos="560"/>
+          <w:tab w:val="left" w:pos="1120"/>
+          <w:tab w:val="left" w:pos="1680"/>
+          <w:tab w:val="left" w:pos="2240"/>
+          <w:tab w:val="left" w:pos="2800"/>
+          <w:tab w:val="left" w:pos="3360"/>
+          <w:tab w:val="left" w:pos="3920"/>
+          <w:tab w:val="left" w:pos="4480"/>
+          <w:tab w:val="left" w:pos="5040"/>
+          <w:tab w:val="left" w:pos="5600"/>
+          <w:tab w:val="left" w:pos="6160"/>
+          <w:tab w:val="left" w:pos="6720"/>
+        </w:tabs>
+        <w:autoSpaceDE w:val="0"/>
+        <w:autoSpaceDN w:val="0"/>
+        <w:adjustRightInd w:val="0"/>
+        <w:rPr>
+          <w:rFonts w:ascii="Consolas" w:hAnsi="Consolas" w:cs="Andale Mono"/>
+          <w:b/>
+          <w:sz w:val="22"/>
+          <w:szCs w:val="22"/>
+        </w:rPr>
+      </w:pPr>
+      <w:r>
+        <w:rPr>
+          <w:rFonts w:ascii="Consolas" w:hAnsi="Consolas" w:cs="Andale Mono"/>
+          <w:b/>
+          <w:sz w:val="22"/>
+          <w:szCs w:val="22"/>
+        </w:rPr>
+        <w:t xml:space="preserve">                        L1 cache parameters</w:t>
+      </w:r>
+    </w:p>
+    <w:p>
+      <w:pPr>
+        <w:widowControl w:val="0"/>
+        <w:tabs>
+          <w:tab w:val="left" w:pos="560"/>
+          <w:tab w:val="left" w:pos="1120"/>
+          <w:tab w:val="left" w:pos="1680"/>
+          <w:tab w:val="left" w:pos="2240"/>
+          <w:tab w:val="left" w:pos="2800"/>
+          <w:tab w:val="left" w:pos="3360"/>
+          <w:tab w:val="left" w:pos="3920"/>
+          <w:tab w:val="left" w:pos="4480"/>
+          <w:tab w:val="left" w:pos="5040"/>
+          <w:tab w:val="left" w:pos="5600"/>
+          <w:tab w:val="left" w:pos="6160"/>
+          <w:tab w:val="left" w:pos="6720"/>
+        </w:tabs>
+        <w:autoSpaceDE w:val="0"/>
+        <w:autoSpaceDN w:val="0"/>
+        <w:adjustRightInd w:val="0"/>
+        <w:rPr>
+          <w:rFonts w:ascii="Consolas" w:hAnsi="Consolas" w:cs="Andale Mono"/>
+          <w:b/>
+          <w:sz w:val="22"/>
+          <w:szCs w:val="22"/>
+        </w:rPr>
+      </w:pPr>
+      <w:r>
+        <w:rPr>
+          <w:rFonts w:ascii="Consolas" w:hAnsi="Consolas" w:cs="Andale Mono"/>
+          <w:b/>
+          <w:sz w:val="22"/>
+          <w:szCs w:val="22"/>
+        </w:rPr>
+        <w:t xml:space="preserve">  --L2 block_size num_lines associativity hit_time</w:t>
+      </w:r>
+    </w:p>
+    <w:p>
+      <w:pPr>
+        <w:widowControl w:val="0"/>
+        <w:tabs>
+          <w:tab w:val="left" w:pos="560"/>
+          <w:tab w:val="left" w:pos="1120"/>
+          <w:tab w:val="left" w:pos="1680"/>
+          <w:tab w:val="left" w:pos="2240"/>
+          <w:tab w:val="left" w:pos="2800"/>
+          <w:tab w:val="left" w:pos="3360"/>
+          <w:tab w:val="left" w:pos="3920"/>
+          <w:tab w:val="left" w:pos="4480"/>
+          <w:tab w:val="left" w:pos="5040"/>
+          <w:tab w:val="left" w:pos="5600"/>
+          <w:tab w:val="left" w:pos="6160"/>
+          <w:tab w:val="left" w:pos="6720"/>
+        </w:tabs>
+        <w:autoSpaceDE w:val="0"/>
+        <w:autoSpaceDN w:val="0"/>
+        <w:adjustRightInd w:val="0"/>
+        <w:rPr>
+          <w:rFonts w:ascii="Consolas" w:hAnsi="Consolas" w:cs="Andale Mono"/>
+          <w:b/>
+          <w:sz w:val="22"/>
+          <w:szCs w:val="22"/>
+        </w:rPr>
+      </w:pPr>
+      <w:r>
+        <w:rPr>
+          <w:rFonts w:ascii="Consolas" w:hAnsi="Consolas" w:cs="Andale Mono"/>
+          <w:b/>
+          <w:sz w:val="22"/>
+          <w:szCs w:val="22"/>
+        </w:rPr>
+        <w:t xml:space="preserve">                        L2 cache parameters</w:t>
+      </w:r>
+    </w:p>
+    <w:p>
+      <w:pPr>
+        <w:widowControl w:val="0"/>
+        <w:tabs>
+          <w:tab w:val="left" w:pos="560"/>
+          <w:tab w:val="left" w:pos="1120"/>
+          <w:tab w:val="left" w:pos="1680"/>
+          <w:tab w:val="left" w:pos="2240"/>
+          <w:tab w:val="left" w:pos="2800"/>
+          <w:tab w:val="left" w:pos="3360"/>
+          <w:tab w:val="left" w:pos="3920"/>
+          <w:tab w:val="left" w:pos="4480"/>
+          <w:tab w:val="left" w:pos="5040"/>
+          <w:tab w:val="left" w:pos="5600"/>
+          <w:tab w:val="left" w:pos="6160"/>
+          <w:tab w:val="left" w:pos="6720"/>
+        </w:tabs>
+        <w:autoSpaceDE w:val="0"/>
+        <w:autoSpaceDN w:val="0"/>
+        <w:adjustRightInd w:val="0"/>
+        <w:rPr>
+          <w:rFonts w:ascii="Consolas" w:hAnsi="Consolas" w:cs="Andale Mono"/>
+          <w:b/>
+          <w:sz w:val="22"/>
+          <w:szCs w:val="22"/>
+        </w:rPr>
+      </w:pPr>
+      <w:r>
+        <w:rPr>
+          <w:rFonts w:ascii="Consolas" w:hAnsi="Consolas" w:cs="Andale Mono"/>
+          <w:b/>
+          <w:sz w:val="22"/>
+          <w:szCs w:val="22"/>
+        </w:rPr>
+        <w:t xml:space="preserve">  --L3 block_size num_lines associativity hit_time</w:t>
+      </w:r>
+    </w:p>
+    <w:p>
+      <w:pPr>
+        <w:widowControl w:val="0"/>
+        <w:tabs>
+          <w:tab w:val="left" w:pos="560"/>
+          <w:tab w:val="left" w:pos="1120"/>
+          <w:tab w:val="left" w:pos="1680"/>
+          <w:tab w:val="left" w:pos="2240"/>
+          <w:tab w:val="left" w:pos="2800"/>
+          <w:tab w:val="left" w:pos="3360"/>
+          <w:tab w:val="left" w:pos="3920"/>
+          <w:tab w:val="left" w:pos="4480"/>
+          <w:tab w:val="left" w:pos="5040"/>
+          <w:tab w:val="left" w:pos="5600"/>
+          <w:tab w:val="left" w:pos="6160"/>
+          <w:tab w:val="left" w:pos="6720"/>
+        </w:tabs>
+        <w:autoSpaceDE w:val="0"/>
+        <w:autoSpaceDN w:val="0"/>
+        <w:adjustRightInd w:val="0"/>
+        <w:rPr>
+          <w:rFonts w:ascii="Consolas" w:hAnsi="Consolas" w:cs="Andale Mono"/>
+          <w:b/>
+          <w:sz w:val="22"/>
+          <w:szCs w:val="22"/>
+        </w:rPr>
+      </w:pPr>
+      <w:r>
+        <w:rPr>
+          <w:rFonts w:ascii="Consolas" w:hAnsi="Consolas" w:cs="Andale Mono"/>
+          <w:b/>
+          <w:sz w:val="22"/>
+          <w:szCs w:val="22"/>
+        </w:rPr>
+        <w:t xml:space="preserve">                        L3 cache parameters</w:t>
+      </w:r>
+    </w:p>
+    <w:p>
+      <w:pPr>
+        <w:widowControl w:val="0"/>
+        <w:tabs>
+          <w:tab w:val="left" w:pos="560"/>
+          <w:tab w:val="left" w:pos="1120"/>
+          <w:tab w:val="left" w:pos="1680"/>
+          <w:tab w:val="left" w:pos="2240"/>
+          <w:tab w:val="left" w:pos="2800"/>
+          <w:tab w:val="left" w:pos="3360"/>
+          <w:tab w:val="left" w:pos="3920"/>
+          <w:tab w:val="left" w:pos="4480"/>
+          <w:tab w:val="left" w:pos="5040"/>
+          <w:tab w:val="left" w:pos="5600"/>
+          <w:tab w:val="left" w:pos="6160"/>
+          <w:tab w:val="left" w:pos="6720"/>
+        </w:tabs>
+        <w:autoSpaceDE w:val="0"/>
+        <w:autoSpaceDN w:val="0"/>
+        <w:adjustRightInd w:val="0"/>
+        <w:rPr>
+          <w:rFonts w:ascii="Consolas" w:hAnsi="Consolas" w:cs="Andale Mono"/>
+          <w:b/>
+          <w:sz w:val="22"/>
+          <w:szCs w:val="22"/>
+        </w:rPr>
+      </w:pPr>
+      <w:r>
+        <w:rPr>
+          <w:rFonts w:ascii="Consolas" w:hAnsi="Consolas" w:cs="Andale Mono"/>
+          <w:b/>
+          <w:sz w:val="22"/>
+          <w:szCs w:val="22"/>
+        </w:rPr>
+        <w:t xml:space="preserve">  --debug</w:t>
+      </w:r>
+      <w:r>
+        <w:rPr>
+          <w:rFonts w:ascii="Consolas" w:hAnsi="Consolas" w:cs="Andale Mono"/>
+          <w:b/>
+          <w:sz w:val="22"/>
+          <w:szCs w:val="22"/>
+        </w:rPr>
+        <w:t xml:space="preserve">               </w:t>
+      </w:r>
+      <w:r>
+        <w:rPr>
+          <w:rFonts w:ascii="Consolas" w:hAnsi="Consolas" w:cs="Andale Mono"/>
+          <w:b/>
+          <w:sz w:val="22"/>
+          <w:szCs w:val="22"/>
+        </w:rPr>
+        <w:t>Set verbose output</w:t>
+      </w:r>
+    </w:p>
+    <w:p>
+      <w:pPr>
+        <w:widowControl w:val="0"/>
+        <w:tabs>
+          <w:tab w:val="left" w:pos="560"/>
+          <w:tab w:val="left" w:pos="1120"/>
+          <w:tab w:val="left" w:pos="1680"/>
+          <w:tab w:val="left" w:pos="2240"/>
+          <w:tab w:val="left" w:pos="2800"/>
+          <w:tab w:val="left" w:pos="3360"/>
+          <w:tab w:val="left" w:pos="3920"/>
+          <w:tab w:val="left" w:pos="4480"/>
+          <w:tab w:val="left" w:pos="5040"/>
+          <w:tab w:val="left" w:pos="5600"/>
+          <w:tab w:val="left" w:pos="6160"/>
+          <w:tab w:val="left" w:pos="6720"/>
+        </w:tabs>
+        <w:autoSpaceDE w:val="0"/>
+        <w:autoSpaceDN w:val="0"/>
+        <w:adjustRightInd w:val="0"/>
+        <w:rPr>
+          <w:rFonts w:ascii="Consolas" w:hAnsi="Consolas" w:cs="Andale Mono"/>
+          <w:b/>
+          <w:sz w:val="22"/>
+          <w:szCs w:val="22"/>
+        </w:rPr>
+      </w:pPr>
+      <w:r>
+        <w:rPr>
+          <w:rFonts w:ascii="Consolas" w:hAnsi="Consolas" w:cs="Andale Mono"/>
+          <w:b/>
+          <w:sz w:val="22"/>
+          <w:szCs w:val="22"/>
+        </w:rPr>
+        <w:t xml:space="preserve">  --WB                  Set write-back policy</w:t>
+      </w:r>
+    </w:p>
+    <w:p>
+      <w:pPr>
+        <w:spacing w:line="480" w:lineRule="auto"/>
+        <w:rPr>
+          <w:rFonts w:ascii="Consolas" w:hAnsi="Consolas"/>
+          <w:b/>
+          <w:sz w:val="22"/>
+          <w:szCs w:val="22"/>
+        </w:rPr>
+      </w:pPr>
+      <w:r>
+        <w:rPr>
+          <w:rFonts w:ascii="Consolas" w:hAnsi="Consolas" w:cs="Andale Mono"/>
+          <w:b/>
+          <w:sz w:val="22"/>
+          <w:szCs w:val="22"/>
+        </w:rPr>
+        <w:t xml:space="preserve">  --WT                  Set write-through policy</w:t>
+      </w:r>
+    </w:p>
+    <w:p>
+      <w:pPr>
+        <w:pStyle w:val="Heading2"/>
+      </w:pPr>
+      <w:r>
+        <w:t>Testing</w:t>
       </w:r>
     </w:p>
     <w:p>
@@ -663,8 +1544,6 @@
         <w:tab/>
         <w:t>Each of the 16 trace files was tested using varying amounts of associativity, levels of cache, block size, word size, and number of blocks. The same write time to main memory and hit/miss times were used for all tests. Results can be seen in Figure X.</w:t>
       </w:r>
-      <w:bookmarkStart w:id="0" w:name="_GoBack"/>
-      <w:bookmarkEnd w:id="0"/>
     </w:p>
     <w:sectPr>
       <w:pgSz w:w="12240" w:h="15840"/>
@@ -976,6 +1855,30 @@
       <w:szCs w:val="32"/>
     </w:rPr>
   </w:style>
+  <w:style w:type="paragraph" w:styleId="Heading2">
+    <w:name w:val="heading 2"/>
+    <w:basedOn w:val="Normal"/>
+    <w:next w:val="Normal"/>
+    <w:link w:val="Heading2Char"/>
+    <w:uiPriority w:val="9"/>
+    <w:unhideWhenUsed/>
+    <w:qFormat/>
+    <w:rsid w:val="00982482"/>
+    <w:pPr>
+      <w:keepNext/>
+      <w:keepLines/>
+      <w:spacing w:before="200"/>
+      <w:outlineLvl w:val="1"/>
+    </w:pPr>
+    <w:rPr>
+      <w:rFonts w:asciiTheme="majorHAnsi" w:eastAsiaTheme="majorEastAsia" w:hAnsiTheme="majorHAnsi" w:cstheme="majorBidi"/>
+      <w:b/>
+      <w:bCs/>
+      <w:color w:val="2C7C9F" w:themeColor="accent1"/>
+      <w:sz w:val="26"/>
+      <w:szCs w:val="26"/>
+    </w:rPr>
+  </w:style>
   <w:style w:type="character" w:default="1" w:styleId="DefaultParagraphFont">
     <w:name w:val="Default Paragraph Font"/>
     <w:uiPriority w:val="1"/>
@@ -1094,6 +1997,21 @@
       <w:ind w:left="720"/>
       <w:contextualSpacing/>
     </w:pPr>
+  </w:style>
+  <w:style w:type="character" w:customStyle="1" w:styleId="Heading2Char">
+    <w:name w:val="Heading 2 Char"/>
+    <w:basedOn w:val="DefaultParagraphFont"/>
+    <w:link w:val="Heading2"/>
+    <w:uiPriority w:val="9"/>
+    <w:rsid w:val="00982482"/>
+    <w:rPr>
+      <w:rFonts w:asciiTheme="majorHAnsi" w:eastAsiaTheme="majorEastAsia" w:hAnsiTheme="majorHAnsi" w:cstheme="majorBidi"/>
+      <w:b/>
+      <w:bCs/>
+      <w:color w:val="2C7C9F" w:themeColor="accent1"/>
+      <w:sz w:val="26"/>
+      <w:szCs w:val="26"/>
+    </w:rPr>
   </w:style>
 </w:styles>
 </file>
@@ -1277,6 +2195,30 @@
       <w:szCs w:val="32"/>
     </w:rPr>
   </w:style>
+  <w:style w:type="paragraph" w:styleId="Heading2">
+    <w:name w:val="heading 2"/>
+    <w:basedOn w:val="Normal"/>
+    <w:next w:val="Normal"/>
+    <w:link w:val="Heading2Char"/>
+    <w:uiPriority w:val="9"/>
+    <w:unhideWhenUsed/>
+    <w:qFormat/>
+    <w:rsid w:val="00982482"/>
+    <w:pPr>
+      <w:keepNext/>
+      <w:keepLines/>
+      <w:spacing w:before="200"/>
+      <w:outlineLvl w:val="1"/>
+    </w:pPr>
+    <w:rPr>
+      <w:rFonts w:asciiTheme="majorHAnsi" w:eastAsiaTheme="majorEastAsia" w:hAnsiTheme="majorHAnsi" w:cstheme="majorBidi"/>
+      <w:b/>
+      <w:bCs/>
+      <w:color w:val="2C7C9F" w:themeColor="accent1"/>
+      <w:sz w:val="26"/>
+      <w:szCs w:val="26"/>
+    </w:rPr>
+  </w:style>
   <w:style w:type="character" w:default="1" w:styleId="DefaultParagraphFont">
     <w:name w:val="Default Paragraph Font"/>
     <w:uiPriority w:val="1"/>
@@ -1395,6 +2337,21 @@
       <w:ind w:left="720"/>
       <w:contextualSpacing/>
     </w:pPr>
+  </w:style>
+  <w:style w:type="character" w:customStyle="1" w:styleId="Heading2Char">
+    <w:name w:val="Heading 2 Char"/>
+    <w:basedOn w:val="DefaultParagraphFont"/>
+    <w:link w:val="Heading2"/>
+    <w:uiPriority w:val="9"/>
+    <w:rsid w:val="00982482"/>
+    <w:rPr>
+      <w:rFonts w:asciiTheme="majorHAnsi" w:eastAsiaTheme="majorEastAsia" w:hAnsiTheme="majorHAnsi" w:cstheme="majorBidi"/>
+      <w:b/>
+      <w:bCs/>
+      <w:color w:val="2C7C9F" w:themeColor="accent1"/>
+      <w:sz w:val="26"/>
+      <w:szCs w:val="26"/>
+    </w:rPr>
   </w:style>
 </w:styles>
 </file>

</xml_diff>

<commit_message>
Finished draft of paper
</commit_message>
<xml_diff>
--- a/report/report.docx
+++ b/report/report.docx
@@ -58,8 +58,17 @@
           <w:sz w:val="40"/>
           <w:szCs w:val="40"/>
         </w:rPr>
-        <w:t>Christopher Daffron</w:t>
-      </w:r>
+        <w:t xml:space="preserve">Christopher </w:t>
+      </w:r>
+      <w:proofErr w:type="spellStart"/>
+      <w:r>
+        <w:rPr>
+          <w:sz w:val="40"/>
+          <w:szCs w:val="40"/>
+        </w:rPr>
+        <w:t>Daffron</w:t>
+      </w:r>
+      <w:proofErr w:type="spellEnd"/>
     </w:p>
     <w:p>
       <w:pPr>
@@ -228,11 +237,20 @@
         <w:t>.</w:t>
       </w:r>
       <w:r>
-        <w:t xml:space="preserve"> Neither of us has a large amount of experience with Python, so we thought it would be a good opportunity to try out a new language while working on the simulator. </w:t>
+        <w:t xml:space="preserve"> Neither of us has a large amount of experience with </w:t>
+      </w:r>
+      <w:proofErr w:type="gramStart"/>
+      <w:r>
+        <w:t>Python,</w:t>
+      </w:r>
+      <w:proofErr w:type="gramEnd"/>
+      <w:r>
+        <w:t xml:space="preserve"> so we thought it would be a good opportunity to try out a new language while working on the simulator. </w:t>
       </w:r>
       <w:r>
         <w:t xml:space="preserve">Python adds some nice functionality such as the </w:t>
       </w:r>
+      <w:proofErr w:type="spellStart"/>
       <w:r>
         <w:rPr>
           <w:rFonts w:ascii="Consolas" w:hAnsi="Consolas"/>
@@ -240,6 +258,7 @@
         </w:rPr>
         <w:t>argparse</w:t>
       </w:r>
+      <w:proofErr w:type="spellEnd"/>
       <w:r>
         <w:t xml:space="preserve"> library. This library allows us to easily enforce the use of command-line arguments, as well as prompting the user with a help menu if an improper combination of arguments is passed to the program.</w:t>
       </w:r>
@@ -383,6 +402,21 @@
       </w:r>
       <w:r>
         <w:t>Hit and miss numbers for each level of simulated cache are output as well as the hit and miss ratio and the average memory access time (AMAT). If the user has set the aforementioned debug flag when running the simulation, much more information is displayed for each individual cache request.</w:t>
+      </w:r>
+    </w:p>
+    <w:p>
+      <w:pPr>
+        <w:rPr>
+          <w:rFonts w:asciiTheme="majorHAnsi" w:eastAsiaTheme="majorEastAsia" w:hAnsiTheme="majorHAnsi" w:cstheme="majorBidi"/>
+          <w:b/>
+          <w:bCs/>
+          <w:color w:val="4F81BD" w:themeColor="accent1"/>
+          <w:sz w:val="26"/>
+          <w:szCs w:val="26"/>
+        </w:rPr>
+      </w:pPr>
+      <w:r>
+        <w:br w:type="page"/>
       </w:r>
     </w:p>
     <w:p>
@@ -421,15 +455,77 @@
           <w:szCs w:val="22"/>
         </w:rPr>
       </w:pPr>
-      <w:r>
-        <w:rPr>
-          <w:rFonts w:ascii="Consolas" w:hAnsi="Consolas" w:cs="Andale Mono"/>
-          <w:b/>
-          <w:sz w:val="22"/>
-          <w:szCs w:val="22"/>
-        </w:rPr>
-        <w:t>usage: cacheSim.py [-h] --L1 block_size num_lines associativity hit_time</w:t>
-      </w:r>
+      <w:proofErr w:type="gramStart"/>
+      <w:r>
+        <w:rPr>
+          <w:rFonts w:ascii="Consolas" w:hAnsi="Consolas" w:cs="Andale Mono"/>
+          <w:b/>
+          <w:sz w:val="22"/>
+          <w:szCs w:val="22"/>
+        </w:rPr>
+        <w:t>usage</w:t>
+      </w:r>
+      <w:proofErr w:type="gramEnd"/>
+      <w:r>
+        <w:rPr>
+          <w:rFonts w:ascii="Consolas" w:hAnsi="Consolas" w:cs="Andale Mono"/>
+          <w:b/>
+          <w:sz w:val="22"/>
+          <w:szCs w:val="22"/>
+        </w:rPr>
+        <w:t xml:space="preserve">: cacheSim.py [-h] --L1 </w:t>
+      </w:r>
+      <w:proofErr w:type="spellStart"/>
+      <w:r>
+        <w:rPr>
+          <w:rFonts w:ascii="Consolas" w:hAnsi="Consolas" w:cs="Andale Mono"/>
+          <w:b/>
+          <w:sz w:val="22"/>
+          <w:szCs w:val="22"/>
+        </w:rPr>
+        <w:t>block_size</w:t>
+      </w:r>
+      <w:proofErr w:type="spellEnd"/>
+      <w:r>
+        <w:rPr>
+          <w:rFonts w:ascii="Consolas" w:hAnsi="Consolas" w:cs="Andale Mono"/>
+          <w:b/>
+          <w:sz w:val="22"/>
+          <w:szCs w:val="22"/>
+        </w:rPr>
+        <w:t xml:space="preserve"> </w:t>
+      </w:r>
+      <w:proofErr w:type="spellStart"/>
+      <w:r>
+        <w:rPr>
+          <w:rFonts w:ascii="Consolas" w:hAnsi="Consolas" w:cs="Andale Mono"/>
+          <w:b/>
+          <w:sz w:val="22"/>
+          <w:szCs w:val="22"/>
+        </w:rPr>
+        <w:t>num_lines</w:t>
+      </w:r>
+      <w:proofErr w:type="spellEnd"/>
+      <w:r>
+        <w:rPr>
+          <w:rFonts w:ascii="Consolas" w:hAnsi="Consolas" w:cs="Andale Mono"/>
+          <w:b/>
+          <w:sz w:val="22"/>
+          <w:szCs w:val="22"/>
+        </w:rPr>
+        <w:t xml:space="preserve"> associativity </w:t>
+      </w:r>
+      <w:proofErr w:type="spellStart"/>
+      <w:r>
+        <w:rPr>
+          <w:rFonts w:ascii="Consolas" w:hAnsi="Consolas" w:cs="Andale Mono"/>
+          <w:b/>
+          <w:sz w:val="22"/>
+          <w:szCs w:val="22"/>
+        </w:rPr>
+        <w:t>hit_time</w:t>
+      </w:r>
+      <w:proofErr w:type="spellEnd"/>
     </w:p>
     <w:p>
       <w:pPr>
@@ -465,7 +561,67 @@
           <w:sz w:val="22"/>
           <w:szCs w:val="22"/>
         </w:rPr>
-        <w:t xml:space="preserve">                   [--L2 block_size num_lines associativity hit_time]</w:t>
+        <w:t xml:space="preserve">                   [--L2 </w:t>
+      </w:r>
+      <w:proofErr w:type="spellStart"/>
+      <w:r>
+        <w:rPr>
+          <w:rFonts w:ascii="Consolas" w:hAnsi="Consolas" w:cs="Andale Mono"/>
+          <w:b/>
+          <w:sz w:val="22"/>
+          <w:szCs w:val="22"/>
+        </w:rPr>
+        <w:t>block_size</w:t>
+      </w:r>
+      <w:proofErr w:type="spellEnd"/>
+      <w:r>
+        <w:rPr>
+          <w:rFonts w:ascii="Consolas" w:hAnsi="Consolas" w:cs="Andale Mono"/>
+          <w:b/>
+          <w:sz w:val="22"/>
+          <w:szCs w:val="22"/>
+        </w:rPr>
+        <w:t xml:space="preserve"> </w:t>
+      </w:r>
+      <w:proofErr w:type="spellStart"/>
+      <w:r>
+        <w:rPr>
+          <w:rFonts w:ascii="Consolas" w:hAnsi="Consolas" w:cs="Andale Mono"/>
+          <w:b/>
+          <w:sz w:val="22"/>
+          <w:szCs w:val="22"/>
+        </w:rPr>
+        <w:t>num_lines</w:t>
+      </w:r>
+      <w:proofErr w:type="spellEnd"/>
+      <w:r>
+        <w:rPr>
+          <w:rFonts w:ascii="Consolas" w:hAnsi="Consolas" w:cs="Andale Mono"/>
+          <w:b/>
+          <w:sz w:val="22"/>
+          <w:szCs w:val="22"/>
+        </w:rPr>
+        <w:t xml:space="preserve"> associativity </w:t>
+      </w:r>
+      <w:proofErr w:type="spellStart"/>
+      <w:r>
+        <w:rPr>
+          <w:rFonts w:ascii="Consolas" w:hAnsi="Consolas" w:cs="Andale Mono"/>
+          <w:b/>
+          <w:sz w:val="22"/>
+          <w:szCs w:val="22"/>
+        </w:rPr>
+        <w:t>hit_time</w:t>
+      </w:r>
+      <w:proofErr w:type="spellEnd"/>
+      <w:r>
+        <w:rPr>
+          <w:rFonts w:ascii="Consolas" w:hAnsi="Consolas" w:cs="Andale Mono"/>
+          <w:b/>
+          <w:sz w:val="22"/>
+          <w:szCs w:val="22"/>
+        </w:rPr>
+        <w:t>]</w:t>
       </w:r>
     </w:p>
     <w:p>
@@ -502,7 +658,67 @@
           <w:sz w:val="22"/>
           <w:szCs w:val="22"/>
         </w:rPr>
-        <w:t xml:space="preserve">                   [--L3 block_size num_lines associativity hit_time]</w:t>
+        <w:t xml:space="preserve">                   [--L3 </w:t>
+      </w:r>
+      <w:proofErr w:type="spellStart"/>
+      <w:r>
+        <w:rPr>
+          <w:rFonts w:ascii="Consolas" w:hAnsi="Consolas" w:cs="Andale Mono"/>
+          <w:b/>
+          <w:sz w:val="22"/>
+          <w:szCs w:val="22"/>
+        </w:rPr>
+        <w:t>block_size</w:t>
+      </w:r>
+      <w:proofErr w:type="spellEnd"/>
+      <w:r>
+        <w:rPr>
+          <w:rFonts w:ascii="Consolas" w:hAnsi="Consolas" w:cs="Andale Mono"/>
+          <w:b/>
+          <w:sz w:val="22"/>
+          <w:szCs w:val="22"/>
+        </w:rPr>
+        <w:t xml:space="preserve"> </w:t>
+      </w:r>
+      <w:proofErr w:type="spellStart"/>
+      <w:r>
+        <w:rPr>
+          <w:rFonts w:ascii="Consolas" w:hAnsi="Consolas" w:cs="Andale Mono"/>
+          <w:b/>
+          <w:sz w:val="22"/>
+          <w:szCs w:val="22"/>
+        </w:rPr>
+        <w:t>num_lines</w:t>
+      </w:r>
+      <w:proofErr w:type="spellEnd"/>
+      <w:r>
+        <w:rPr>
+          <w:rFonts w:ascii="Consolas" w:hAnsi="Consolas" w:cs="Andale Mono"/>
+          <w:b/>
+          <w:sz w:val="22"/>
+          <w:szCs w:val="22"/>
+        </w:rPr>
+        <w:t xml:space="preserve"> associativity </w:t>
+      </w:r>
+      <w:proofErr w:type="spellStart"/>
+      <w:r>
+        <w:rPr>
+          <w:rFonts w:ascii="Consolas" w:hAnsi="Consolas" w:cs="Andale Mono"/>
+          <w:b/>
+          <w:sz w:val="22"/>
+          <w:szCs w:val="22"/>
+        </w:rPr>
+        <w:t>hit_time</w:t>
+      </w:r>
+      <w:proofErr w:type="spellEnd"/>
+      <w:r>
+        <w:rPr>
+          <w:rFonts w:ascii="Consolas" w:hAnsi="Consolas" w:cs="Andale Mono"/>
+          <w:b/>
+          <w:sz w:val="22"/>
+          <w:szCs w:val="22"/>
+        </w:rPr>
+        <w:t>]</w:t>
       </w:r>
     </w:p>
     <w:p>
@@ -539,7 +755,27 @@
           <w:sz w:val="22"/>
           <w:szCs w:val="22"/>
         </w:rPr>
-        <w:t xml:space="preserve">                   [--debug] (--WB | --WT)</w:t>
+        <w:t xml:space="preserve">                   [--</w:t>
+      </w:r>
+      <w:proofErr w:type="gramStart"/>
+      <w:r>
+        <w:rPr>
+          <w:rFonts w:ascii="Consolas" w:hAnsi="Consolas" w:cs="Andale Mono"/>
+          <w:b/>
+          <w:sz w:val="22"/>
+          <w:szCs w:val="22"/>
+        </w:rPr>
+        <w:t>debug</w:t>
+      </w:r>
+      <w:proofErr w:type="gramEnd"/>
+      <w:r>
+        <w:rPr>
+          <w:rFonts w:ascii="Consolas" w:hAnsi="Consolas" w:cs="Andale Mono"/>
+          <w:b/>
+          <w:sz w:val="22"/>
+          <w:szCs w:val="22"/>
+        </w:rPr>
+        <w:t>] (--WB | --WT)</w:t>
       </w:r>
     </w:p>
     <w:p>
@@ -576,8 +812,70 @@
           <w:sz w:val="22"/>
           <w:szCs w:val="22"/>
         </w:rPr>
-        <w:t xml:space="preserve">                   word_size write_time file_name</w:t>
-      </w:r>
+        <w:t xml:space="preserve">                   </w:t>
+      </w:r>
+      <w:proofErr w:type="spellStart"/>
+      <w:proofErr w:type="gramStart"/>
+      <w:r>
+        <w:rPr>
+          <w:rFonts w:ascii="Consolas" w:hAnsi="Consolas" w:cs="Andale Mono"/>
+          <w:b/>
+          <w:sz w:val="22"/>
+          <w:szCs w:val="22"/>
+        </w:rPr>
+        <w:t>word</w:t>
+      </w:r>
+      <w:proofErr w:type="gramEnd"/>
+      <w:r>
+        <w:rPr>
+          <w:rFonts w:ascii="Consolas" w:hAnsi="Consolas" w:cs="Andale Mono"/>
+          <w:b/>
+          <w:sz w:val="22"/>
+          <w:szCs w:val="22"/>
+        </w:rPr>
+        <w:t>_size</w:t>
+      </w:r>
+      <w:proofErr w:type="spellEnd"/>
+      <w:r>
+        <w:rPr>
+          <w:rFonts w:ascii="Consolas" w:hAnsi="Consolas" w:cs="Andale Mono"/>
+          <w:b/>
+          <w:sz w:val="22"/>
+          <w:szCs w:val="22"/>
+        </w:rPr>
+        <w:t xml:space="preserve"> </w:t>
+      </w:r>
+      <w:proofErr w:type="spellStart"/>
+      <w:r>
+        <w:rPr>
+          <w:rFonts w:ascii="Consolas" w:hAnsi="Consolas" w:cs="Andale Mono"/>
+          <w:b/>
+          <w:sz w:val="22"/>
+          <w:szCs w:val="22"/>
+        </w:rPr>
+        <w:t>write_time</w:t>
+      </w:r>
+      <w:proofErr w:type="spellEnd"/>
+      <w:r>
+        <w:rPr>
+          <w:rFonts w:ascii="Consolas" w:hAnsi="Consolas" w:cs="Andale Mono"/>
+          <w:b/>
+          <w:sz w:val="22"/>
+          <w:szCs w:val="22"/>
+        </w:rPr>
+        <w:t xml:space="preserve"> </w:t>
+      </w:r>
+      <w:proofErr w:type="spellStart"/>
+      <w:r>
+        <w:rPr>
+          <w:rFonts w:ascii="Consolas" w:hAnsi="Consolas" w:cs="Andale Mono"/>
+          <w:b/>
+          <w:sz w:val="22"/>
+          <w:szCs w:val="22"/>
+        </w:rPr>
+        <w:t>file_name</w:t>
+      </w:r>
+      <w:proofErr w:type="spellEnd"/>
     </w:p>
     <w:p>
       <w:pPr>
@@ -708,14 +1006,25 @@
           <w:szCs w:val="22"/>
         </w:rPr>
       </w:pPr>
-      <w:r>
-        <w:rPr>
-          <w:rFonts w:ascii="Consolas" w:hAnsi="Consolas" w:cs="Andale Mono"/>
-          <w:b/>
-          <w:sz w:val="22"/>
-          <w:szCs w:val="22"/>
-        </w:rPr>
-        <w:t>positional arguments:</w:t>
+      <w:proofErr w:type="gramStart"/>
+      <w:r>
+        <w:rPr>
+          <w:rFonts w:ascii="Consolas" w:hAnsi="Consolas" w:cs="Andale Mono"/>
+          <w:b/>
+          <w:sz w:val="22"/>
+          <w:szCs w:val="22"/>
+        </w:rPr>
+        <w:t>positional</w:t>
+      </w:r>
+      <w:proofErr w:type="gramEnd"/>
+      <w:r>
+        <w:rPr>
+          <w:rFonts w:ascii="Consolas" w:hAnsi="Consolas" w:cs="Andale Mono"/>
+          <w:b/>
+          <w:sz w:val="22"/>
+          <w:szCs w:val="22"/>
+        </w:rPr>
+        <w:t xml:space="preserve"> arguments:</w:t>
       </w:r>
     </w:p>
     <w:p>
@@ -752,7 +1061,38 @@
           <w:sz w:val="22"/>
           <w:szCs w:val="22"/>
         </w:rPr>
-        <w:t xml:space="preserve">  word_size             Word size used for cache</w:t>
+        <w:t xml:space="preserve">  </w:t>
+      </w:r>
+      <w:proofErr w:type="spellStart"/>
+      <w:proofErr w:type="gramStart"/>
+      <w:r>
+        <w:rPr>
+          <w:rFonts w:ascii="Consolas" w:hAnsi="Consolas" w:cs="Andale Mono"/>
+          <w:b/>
+          <w:sz w:val="22"/>
+          <w:szCs w:val="22"/>
+        </w:rPr>
+        <w:t>word</w:t>
+      </w:r>
+      <w:proofErr w:type="gramEnd"/>
+      <w:r>
+        <w:rPr>
+          <w:rFonts w:ascii="Consolas" w:hAnsi="Consolas" w:cs="Andale Mono"/>
+          <w:b/>
+          <w:sz w:val="22"/>
+          <w:szCs w:val="22"/>
+        </w:rPr>
+        <w:t>_size</w:t>
+      </w:r>
+      <w:proofErr w:type="spellEnd"/>
+      <w:r>
+        <w:rPr>
+          <w:rFonts w:ascii="Consolas" w:hAnsi="Consolas" w:cs="Andale Mono"/>
+          <w:b/>
+          <w:sz w:val="22"/>
+          <w:szCs w:val="22"/>
+        </w:rPr>
+        <w:t xml:space="preserve">             Word size used for cache</w:t>
       </w:r>
     </w:p>
     <w:p>
@@ -789,7 +1129,38 @@
           <w:sz w:val="22"/>
           <w:szCs w:val="22"/>
         </w:rPr>
-        <w:t xml:space="preserve">  write_time            Write time to main memory</w:t>
+        <w:t xml:space="preserve">  </w:t>
+      </w:r>
+      <w:proofErr w:type="spellStart"/>
+      <w:proofErr w:type="gramStart"/>
+      <w:r>
+        <w:rPr>
+          <w:rFonts w:ascii="Consolas" w:hAnsi="Consolas" w:cs="Andale Mono"/>
+          <w:b/>
+          <w:sz w:val="22"/>
+          <w:szCs w:val="22"/>
+        </w:rPr>
+        <w:t>write</w:t>
+      </w:r>
+      <w:proofErr w:type="gramEnd"/>
+      <w:r>
+        <w:rPr>
+          <w:rFonts w:ascii="Consolas" w:hAnsi="Consolas" w:cs="Andale Mono"/>
+          <w:b/>
+          <w:sz w:val="22"/>
+          <w:szCs w:val="22"/>
+        </w:rPr>
+        <w:t>_time</w:t>
+      </w:r>
+      <w:proofErr w:type="spellEnd"/>
+      <w:r>
+        <w:rPr>
+          <w:rFonts w:ascii="Consolas" w:hAnsi="Consolas" w:cs="Andale Mono"/>
+          <w:b/>
+          <w:sz w:val="22"/>
+          <w:szCs w:val="22"/>
+        </w:rPr>
+        <w:t xml:space="preserve">            Write time to main memory</w:t>
       </w:r>
     </w:p>
     <w:p>
@@ -826,7 +1197,38 @@
           <w:sz w:val="22"/>
           <w:szCs w:val="22"/>
         </w:rPr>
-        <w:t xml:space="preserve">  file_name             Path to trace file</w:t>
+        <w:t xml:space="preserve">  </w:t>
+      </w:r>
+      <w:proofErr w:type="spellStart"/>
+      <w:proofErr w:type="gramStart"/>
+      <w:r>
+        <w:rPr>
+          <w:rFonts w:ascii="Consolas" w:hAnsi="Consolas" w:cs="Andale Mono"/>
+          <w:b/>
+          <w:sz w:val="22"/>
+          <w:szCs w:val="22"/>
+        </w:rPr>
+        <w:t>file</w:t>
+      </w:r>
+      <w:proofErr w:type="gramEnd"/>
+      <w:r>
+        <w:rPr>
+          <w:rFonts w:ascii="Consolas" w:hAnsi="Consolas" w:cs="Andale Mono"/>
+          <w:b/>
+          <w:sz w:val="22"/>
+          <w:szCs w:val="22"/>
+        </w:rPr>
+        <w:t>_name</w:t>
+      </w:r>
+      <w:proofErr w:type="spellEnd"/>
+      <w:r>
+        <w:rPr>
+          <w:rFonts w:ascii="Consolas" w:hAnsi="Consolas" w:cs="Andale Mono"/>
+          <w:b/>
+          <w:sz w:val="22"/>
+          <w:szCs w:val="22"/>
+        </w:rPr>
+        <w:t xml:space="preserve">             Path to trace file</w:t>
       </w:r>
     </w:p>
     <w:p>
@@ -884,14 +1286,25 @@
           <w:szCs w:val="22"/>
         </w:rPr>
       </w:pPr>
-      <w:r>
-        <w:rPr>
-          <w:rFonts w:ascii="Consolas" w:hAnsi="Consolas" w:cs="Andale Mono"/>
-          <w:b/>
-          <w:sz w:val="22"/>
-          <w:szCs w:val="22"/>
-        </w:rPr>
-        <w:t>optional arguments:</w:t>
+      <w:proofErr w:type="gramStart"/>
+      <w:r>
+        <w:rPr>
+          <w:rFonts w:ascii="Consolas" w:hAnsi="Consolas" w:cs="Andale Mono"/>
+          <w:b/>
+          <w:sz w:val="22"/>
+          <w:szCs w:val="22"/>
+        </w:rPr>
+        <w:t>optional</w:t>
+      </w:r>
+      <w:proofErr w:type="gramEnd"/>
+      <w:r>
+        <w:rPr>
+          <w:rFonts w:ascii="Consolas" w:hAnsi="Consolas" w:cs="Andale Mono"/>
+          <w:b/>
+          <w:sz w:val="22"/>
+          <w:szCs w:val="22"/>
+        </w:rPr>
+        <w:t xml:space="preserve"> arguments:</w:t>
       </w:r>
     </w:p>
     <w:p>
@@ -928,7 +1341,27 @@
           <w:sz w:val="22"/>
           <w:szCs w:val="22"/>
         </w:rPr>
-        <w:t xml:space="preserve">  -h, --</w:t>
+        <w:t xml:space="preserve">  -</w:t>
+      </w:r>
+      <w:proofErr w:type="gramStart"/>
+      <w:r>
+        <w:rPr>
+          <w:rFonts w:ascii="Consolas" w:hAnsi="Consolas" w:cs="Andale Mono"/>
+          <w:b/>
+          <w:sz w:val="22"/>
+          <w:szCs w:val="22"/>
+        </w:rPr>
+        <w:t>h</w:t>
+      </w:r>
+      <w:proofErr w:type="gramEnd"/>
+      <w:r>
+        <w:rPr>
+          <w:rFonts w:ascii="Consolas" w:hAnsi="Consolas" w:cs="Andale Mono"/>
+          <w:b/>
+          <w:sz w:val="22"/>
+          <w:szCs w:val="22"/>
+        </w:rPr>
+        <w:t>, --</w:t>
       </w:r>
       <w:r>
         <w:rPr>
@@ -939,8 +1372,6 @@
         </w:rPr>
         <w:t>help            s</w:t>
       </w:r>
-      <w:bookmarkStart w:id="0" w:name="_GoBack"/>
-      <w:bookmarkEnd w:id="0"/>
       <w:r>
         <w:rPr>
           <w:rFonts w:ascii="Consolas" w:hAnsi="Consolas" w:cs="Andale Mono"/>
@@ -985,8 +1416,59 @@
           <w:sz w:val="22"/>
           <w:szCs w:val="22"/>
         </w:rPr>
-        <w:t xml:space="preserve">  --L1 block_size num_lines associativity hit_time</w:t>
-      </w:r>
+        <w:t xml:space="preserve">  --L1 </w:t>
+      </w:r>
+      <w:proofErr w:type="spellStart"/>
+      <w:r>
+        <w:rPr>
+          <w:rFonts w:ascii="Consolas" w:hAnsi="Consolas" w:cs="Andale Mono"/>
+          <w:b/>
+          <w:sz w:val="22"/>
+          <w:szCs w:val="22"/>
+        </w:rPr>
+        <w:t>block_size</w:t>
+      </w:r>
+      <w:proofErr w:type="spellEnd"/>
+      <w:r>
+        <w:rPr>
+          <w:rFonts w:ascii="Consolas" w:hAnsi="Consolas" w:cs="Andale Mono"/>
+          <w:b/>
+          <w:sz w:val="22"/>
+          <w:szCs w:val="22"/>
+        </w:rPr>
+        <w:t xml:space="preserve"> </w:t>
+      </w:r>
+      <w:proofErr w:type="spellStart"/>
+      <w:r>
+        <w:rPr>
+          <w:rFonts w:ascii="Consolas" w:hAnsi="Consolas" w:cs="Andale Mono"/>
+          <w:b/>
+          <w:sz w:val="22"/>
+          <w:szCs w:val="22"/>
+        </w:rPr>
+        <w:t>num_lines</w:t>
+      </w:r>
+      <w:proofErr w:type="spellEnd"/>
+      <w:r>
+        <w:rPr>
+          <w:rFonts w:ascii="Consolas" w:hAnsi="Consolas" w:cs="Andale Mono"/>
+          <w:b/>
+          <w:sz w:val="22"/>
+          <w:szCs w:val="22"/>
+        </w:rPr>
+        <w:t xml:space="preserve"> associativity </w:t>
+      </w:r>
+      <w:proofErr w:type="spellStart"/>
+      <w:r>
+        <w:rPr>
+          <w:rFonts w:ascii="Consolas" w:hAnsi="Consolas" w:cs="Andale Mono"/>
+          <w:b/>
+          <w:sz w:val="22"/>
+          <w:szCs w:val="22"/>
+        </w:rPr>
+        <w:t>hit_time</w:t>
+      </w:r>
+      <w:proofErr w:type="spellEnd"/>
     </w:p>
     <w:p>
       <w:pPr>
@@ -1059,8 +1541,59 @@
           <w:sz w:val="22"/>
           <w:szCs w:val="22"/>
         </w:rPr>
-        <w:t xml:space="preserve">  --L2 block_size num_lines associativity hit_time</w:t>
-      </w:r>
+        <w:t xml:space="preserve">  --L2 </w:t>
+      </w:r>
+      <w:proofErr w:type="spellStart"/>
+      <w:r>
+        <w:rPr>
+          <w:rFonts w:ascii="Consolas" w:hAnsi="Consolas" w:cs="Andale Mono"/>
+          <w:b/>
+          <w:sz w:val="22"/>
+          <w:szCs w:val="22"/>
+        </w:rPr>
+        <w:t>block_size</w:t>
+      </w:r>
+      <w:proofErr w:type="spellEnd"/>
+      <w:r>
+        <w:rPr>
+          <w:rFonts w:ascii="Consolas" w:hAnsi="Consolas" w:cs="Andale Mono"/>
+          <w:b/>
+          <w:sz w:val="22"/>
+          <w:szCs w:val="22"/>
+        </w:rPr>
+        <w:t xml:space="preserve"> </w:t>
+      </w:r>
+      <w:proofErr w:type="spellStart"/>
+      <w:r>
+        <w:rPr>
+          <w:rFonts w:ascii="Consolas" w:hAnsi="Consolas" w:cs="Andale Mono"/>
+          <w:b/>
+          <w:sz w:val="22"/>
+          <w:szCs w:val="22"/>
+        </w:rPr>
+        <w:t>num_lines</w:t>
+      </w:r>
+      <w:proofErr w:type="spellEnd"/>
+      <w:r>
+        <w:rPr>
+          <w:rFonts w:ascii="Consolas" w:hAnsi="Consolas" w:cs="Andale Mono"/>
+          <w:b/>
+          <w:sz w:val="22"/>
+          <w:szCs w:val="22"/>
+        </w:rPr>
+        <w:t xml:space="preserve"> associativity </w:t>
+      </w:r>
+      <w:proofErr w:type="spellStart"/>
+      <w:r>
+        <w:rPr>
+          <w:rFonts w:ascii="Consolas" w:hAnsi="Consolas" w:cs="Andale Mono"/>
+          <w:b/>
+          <w:sz w:val="22"/>
+          <w:szCs w:val="22"/>
+        </w:rPr>
+        <w:t>hit_time</w:t>
+      </w:r>
+      <w:proofErr w:type="spellEnd"/>
     </w:p>
     <w:p>
       <w:pPr>
@@ -1133,8 +1666,59 @@
           <w:sz w:val="22"/>
           <w:szCs w:val="22"/>
         </w:rPr>
-        <w:t xml:space="preserve">  --L3 block_size num_lines associativity hit_time</w:t>
-      </w:r>
+        <w:t xml:space="preserve">  --L3 </w:t>
+      </w:r>
+      <w:proofErr w:type="spellStart"/>
+      <w:r>
+        <w:rPr>
+          <w:rFonts w:ascii="Consolas" w:hAnsi="Consolas" w:cs="Andale Mono"/>
+          <w:b/>
+          <w:sz w:val="22"/>
+          <w:szCs w:val="22"/>
+        </w:rPr>
+        <w:t>block_size</w:t>
+      </w:r>
+      <w:proofErr w:type="spellEnd"/>
+      <w:r>
+        <w:rPr>
+          <w:rFonts w:ascii="Consolas" w:hAnsi="Consolas" w:cs="Andale Mono"/>
+          <w:b/>
+          <w:sz w:val="22"/>
+          <w:szCs w:val="22"/>
+        </w:rPr>
+        <w:t xml:space="preserve"> </w:t>
+      </w:r>
+      <w:proofErr w:type="spellStart"/>
+      <w:r>
+        <w:rPr>
+          <w:rFonts w:ascii="Consolas" w:hAnsi="Consolas" w:cs="Andale Mono"/>
+          <w:b/>
+          <w:sz w:val="22"/>
+          <w:szCs w:val="22"/>
+        </w:rPr>
+        <w:t>num_lines</w:t>
+      </w:r>
+      <w:proofErr w:type="spellEnd"/>
+      <w:r>
+        <w:rPr>
+          <w:rFonts w:ascii="Consolas" w:hAnsi="Consolas" w:cs="Andale Mono"/>
+          <w:b/>
+          <w:sz w:val="22"/>
+          <w:szCs w:val="22"/>
+        </w:rPr>
+        <w:t xml:space="preserve"> associativity </w:t>
+      </w:r>
+      <w:proofErr w:type="spellStart"/>
+      <w:r>
+        <w:rPr>
+          <w:rFonts w:ascii="Consolas" w:hAnsi="Consolas" w:cs="Andale Mono"/>
+          <w:b/>
+          <w:sz w:val="22"/>
+          <w:szCs w:val="22"/>
+        </w:rPr>
+        <w:t>hit_time</w:t>
+      </w:r>
+      <w:proofErr w:type="spellEnd"/>
     </w:p>
     <w:p>
       <w:pPr>
@@ -1207,8 +1791,19 @@
           <w:sz w:val="22"/>
           <w:szCs w:val="22"/>
         </w:rPr>
-        <w:t xml:space="preserve">  --debug</w:t>
-      </w:r>
+        <w:t xml:space="preserve">  --</w:t>
+      </w:r>
+      <w:proofErr w:type="gramStart"/>
+      <w:r>
+        <w:rPr>
+          <w:rFonts w:ascii="Consolas" w:hAnsi="Consolas" w:cs="Andale Mono"/>
+          <w:b/>
+          <w:sz w:val="22"/>
+          <w:szCs w:val="22"/>
+        </w:rPr>
+        <w:t>debug</w:t>
+      </w:r>
+      <w:proofErr w:type="gramEnd"/>
       <w:r>
         <w:rPr>
           <w:rFonts w:ascii="Consolas" w:hAnsi="Consolas" w:cs="Andale Mono"/>
@@ -1287,7 +1882,23 @@
     </w:p>
     <w:p>
       <w:pPr>
+        <w:rPr>
+          <w:rFonts w:asciiTheme="majorHAnsi" w:eastAsiaTheme="majorEastAsia" w:hAnsiTheme="majorHAnsi" w:cstheme="majorBidi"/>
+          <w:b/>
+          <w:bCs/>
+          <w:color w:val="4F81BD" w:themeColor="accent1"/>
+          <w:sz w:val="26"/>
+          <w:szCs w:val="26"/>
+        </w:rPr>
+      </w:pPr>
+      <w:r>
+        <w:br w:type="page"/>
+      </w:r>
+    </w:p>
+    <w:p>
+      <w:pPr>
         <w:pStyle w:val="Heading2"/>
+        <w:spacing w:line="480" w:lineRule="auto"/>
       </w:pPr>
       <w:r>
         <w:t>Testing</w:t>
@@ -1297,13 +1908,10 @@
       <w:pPr>
         <w:spacing w:line="480" w:lineRule="auto"/>
       </w:pPr>
-    </w:p>
-    <w:p>
-      <w:pPr>
-        <w:spacing w:line="480" w:lineRule="auto"/>
-      </w:pPr>
       <w:r>
         <w:tab/>
+      </w:r>
+      <w:r>
         <w:t>Since the cache simulator has a lot of flexibility in terms of the parameters that a user can set, it was necessary to test the simulator with varying trace files. We created test files programmatically using Python. The program used to create the test files</w:t>
       </w:r>
       <w:r>
@@ -1337,13 +1945,16 @@
         <w:t xml:space="preserve"> cache requests. </w:t>
       </w:r>
       <w:r>
-        <w:t xml:space="preserve">Read, Write, and </w:t>
-      </w:r>
-      <w:r>
-        <w:t>random</w:t>
-      </w:r>
-      <w:r>
-        <w:t xml:space="preserve"> Read/Write trace files were created using the following criteria:</w:t>
+        <w:t>The following t</w:t>
+      </w:r>
+      <w:r>
+        <w:t xml:space="preserve">race files were </w:t>
+      </w:r>
+      <w:r>
+        <w:t>created</w:t>
+      </w:r>
+      <w:r>
+        <w:t>:</w:t>
       </w:r>
     </w:p>
     <w:p>
@@ -1355,8 +1966,36 @@
         </w:numPr>
         <w:spacing w:line="480" w:lineRule="auto"/>
       </w:pPr>
-      <w:r>
-        <w:t xml:space="preserve">Continuous from 0 to </w:t>
+      <w:proofErr w:type="gramStart"/>
+      <w:r>
+        <w:t>spatialLocality.txt</w:t>
+      </w:r>
+      <w:proofErr w:type="gramEnd"/>
+    </w:p>
+    <w:p>
+      <w:pPr>
+        <w:pStyle w:val="ListParagraph"/>
+        <w:numPr>
+          <w:ilvl w:val="1"/>
+          <w:numId w:val="1"/>
+        </w:numPr>
+        <w:spacing w:line="480" w:lineRule="auto"/>
+      </w:pPr>
+      <w:r>
+        <w:t>Read/Write pseudo-randomized</w:t>
+      </w:r>
+    </w:p>
+    <w:p>
+      <w:pPr>
+        <w:pStyle w:val="ListParagraph"/>
+        <w:numPr>
+          <w:ilvl w:val="1"/>
+          <w:numId w:val="1"/>
+        </w:numPr>
+        <w:spacing w:line="480" w:lineRule="auto"/>
+      </w:pPr>
+      <w:r>
+        <w:t xml:space="preserve">Continuous addresses from 0 to </w:t>
       </w:r>
       <w:r>
         <w:t>1</w:t>
@@ -1383,23 +2022,36 @@
         </w:numPr>
         <w:spacing w:line="480" w:lineRule="auto"/>
       </w:pPr>
-      <w:r>
-        <w:t xml:space="preserve">Even values from 0 to </w:t>
-      </w:r>
-      <w:r>
-        <w:t>1</w:t>
-      </w:r>
-      <w:r>
-        <w:t>,</w:t>
-      </w:r>
-      <w:r>
-        <w:t>048</w:t>
-      </w:r>
-      <w:r>
-        <w:t>,</w:t>
-      </w:r>
-      <w:r>
-        <w:t>575</w:t>
+      <w:proofErr w:type="gramStart"/>
+      <w:r>
+        <w:t>temporalLocality.txt</w:t>
+      </w:r>
+      <w:proofErr w:type="gramEnd"/>
+    </w:p>
+    <w:p>
+      <w:pPr>
+        <w:pStyle w:val="ListParagraph"/>
+        <w:numPr>
+          <w:ilvl w:val="1"/>
+          <w:numId w:val="1"/>
+        </w:numPr>
+        <w:spacing w:line="480" w:lineRule="auto"/>
+      </w:pPr>
+      <w:r>
+        <w:t>Read/Write pseudo-randomized</w:t>
+      </w:r>
+    </w:p>
+    <w:p>
+      <w:pPr>
+        <w:pStyle w:val="ListParagraph"/>
+        <w:numPr>
+          <w:ilvl w:val="1"/>
+          <w:numId w:val="1"/>
+        </w:numPr>
+        <w:spacing w:line="480" w:lineRule="auto"/>
+      </w:pPr>
+      <w:r>
+        <w:t>Loop of 256 addresses repeated 256 times</w:t>
       </w:r>
     </w:p>
     <w:p>
@@ -1411,66 +2063,38 @@
         </w:numPr>
         <w:spacing w:line="480" w:lineRule="auto"/>
       </w:pPr>
-      <w:r>
-        <w:t xml:space="preserve">Every fourth value from 0 to </w:t>
-      </w:r>
-      <w:r>
-        <w:t>1</w:t>
-      </w:r>
-      <w:r>
-        <w:t>,</w:t>
-      </w:r>
-      <w:r>
-        <w:t>048</w:t>
-      </w:r>
-      <w:r>
-        <w:t>,</w:t>
-      </w:r>
-      <w:r>
-        <w:t>575</w:t>
-      </w:r>
+      <w:proofErr w:type="gramStart"/>
+      <w:r>
+        <w:t>disparate</w:t>
+      </w:r>
+      <w:r>
+        <w:t>.txt</w:t>
+      </w:r>
+      <w:proofErr w:type="gramEnd"/>
     </w:p>
     <w:p>
       <w:pPr>
         <w:pStyle w:val="ListParagraph"/>
         <w:numPr>
-          <w:ilvl w:val="0"/>
+          <w:ilvl w:val="1"/>
           <w:numId w:val="1"/>
         </w:numPr>
         <w:spacing w:line="480" w:lineRule="auto"/>
       </w:pPr>
       <w:r>
-        <w:t xml:space="preserve">Every eighth value from 0 to </w:t>
-      </w:r>
-      <w:r>
-        <w:t>1</w:t>
-      </w:r>
-      <w:r>
-        <w:t>,</w:t>
-      </w:r>
-      <w:r>
-        <w:t>048</w:t>
-      </w:r>
-      <w:r>
-        <w:t>,</w:t>
-      </w:r>
-      <w:r>
-        <w:t>575</w:t>
+        <w:t>Read/Write pseudo-randomized</w:t>
       </w:r>
     </w:p>
     <w:p>
       <w:pPr>
         <w:pStyle w:val="ListParagraph"/>
         <w:numPr>
-          <w:ilvl w:val="0"/>
+          <w:ilvl w:val="1"/>
           <w:numId w:val="1"/>
         </w:numPr>
         <w:spacing w:line="480" w:lineRule="auto"/>
       </w:pPr>
       <w:r>
-        <w:t xml:space="preserve">Every sixteenth value from 0 to </w:t>
-      </w:r>
-      <w:r>
         <w:t>1</w:t>
       </w:r>
       <w:r>
@@ -1485,55 +2109,159 @@
       <w:r>
         <w:t>575</w:t>
       </w:r>
+      <w:r>
+        <w:t xml:space="preserve"> random values chosen from 0 to </w:t>
+      </w:r>
+      <w:r>
+        <w:t>4</w:t>
+      </w:r>
+      <w:r>
+        <w:t>,</w:t>
+      </w:r>
+      <w:r>
+        <w:t>294</w:t>
+      </w:r>
+      <w:r>
+        <w:t>,</w:t>
+      </w:r>
+      <w:r>
+        <w:t>967</w:t>
+      </w:r>
+      <w:r>
+        <w:t>,</w:t>
+      </w:r>
+      <w:r>
+        <w:t>295</w:t>
+      </w:r>
     </w:p>
     <w:p>
       <w:pPr>
         <w:spacing w:line="480" w:lineRule="auto"/>
       </w:pPr>
       <w:r>
-        <w:t xml:space="preserve">In addition a file with </w:t>
-      </w:r>
-      <w:r>
-        <w:t>1</w:t>
+        <w:t xml:space="preserve">The first </w:t>
+      </w:r>
+      <w:r>
+        <w:t>two</w:t>
+      </w:r>
+      <w:r>
+        <w:t xml:space="preserve"> </w:t>
+      </w:r>
+      <w:r>
+        <w:t>trace files</w:t>
+      </w:r>
+      <w:r>
+        <w:t xml:space="preserve"> were created to test out </w:t>
+      </w:r>
+      <w:r>
+        <w:t>simulator performance when there is a high level</w:t>
+      </w:r>
+      <w:r>
+        <w:t xml:space="preserve"> of locality, while the final trace file was created to test </w:t>
+      </w:r>
+      <w:r>
+        <w:t xml:space="preserve">simulator performance with </w:t>
+      </w:r>
+      <w:r>
+        <w:t>a disparate data set.</w:t>
+      </w:r>
+    </w:p>
+    <w:p>
+      <w:pPr>
+        <w:spacing w:line="480" w:lineRule="auto"/>
+      </w:pPr>
+      <w:r>
+        <w:tab/>
+        <w:t>Each of the trace files was tested using v</w:t>
+      </w:r>
+      <w:r>
+        <w:t xml:space="preserve">arying amounts of associativity and levels of cache. </w:t>
+      </w:r>
+      <w:r>
+        <w:t xml:space="preserve">Associativity levels of direct, 2-way, and 4-way set associative were used with either all three levels of cache or just a single level. Each of these tests </w:t>
+      </w:r>
+      <w:r>
+        <w:t>was</w:t>
+      </w:r>
+      <w:r>
+        <w:t xml:space="preserve"> run in both write-through and write-back write policies. </w:t>
+      </w:r>
+      <w:r>
+        <w:t>Block size and</w:t>
+      </w:r>
+      <w:r>
+        <w:t xml:space="preserve"> word size</w:t>
+      </w:r>
+      <w:r>
+        <w:t xml:space="preserve"> were kept at 16 and 4 bytes respectively as this mimics the 64KB cache lines found in modern caches like that used in a core i7 processor</w:t>
+      </w:r>
+      <w:r>
+        <w:t>. The same write time to main memory and hit/miss times were used for all tests.</w:t>
+      </w:r>
+      <w:r>
+        <w:t xml:space="preserve"> Full results can be seen in the included testing folder. </w:t>
+      </w:r>
+    </w:p>
+    <w:p>
+      <w:r>
+        <w:br w:type="page"/>
+      </w:r>
+    </w:p>
+    <w:p>
+      <w:pPr>
+        <w:pStyle w:val="Heading2"/>
+        <w:spacing w:line="480" w:lineRule="auto"/>
+      </w:pPr>
+      <w:r>
+        <w:t>Conclusion</w:t>
+      </w:r>
+    </w:p>
+    <w:p>
+      <w:pPr>
+        <w:spacing w:line="480" w:lineRule="auto"/>
+      </w:pPr>
+      <w:r>
+        <w:tab/>
+        <w:t xml:space="preserve">Overall this was an interesting lab assignment. Some of the insights we garnered from the lab came from the actual coding of the simulator itself. While not germane to the actual assignment, getting to try out a new language was worthwhile. </w:t>
+      </w:r>
+      <w:r>
+        <w:t>One of the most important things that we can take away from this assignment is that having a consistent block size throughout multiple levels of cache is important. Our design for our simulator was dictated by a desire to have an inclusive multilevel cache. After beginning coding it became apparent that having differing block sizes in the various levels of the cache</w:t>
       </w:r>
       <w:r>
         <w:t>,</w:t>
       </w:r>
       <w:r>
-        <w:t>048</w:t>
-      </w:r>
-      <w:r>
-        <w:t>,</w:t>
-      </w:r>
-      <w:r>
-        <w:t>575</w:t>
-      </w:r>
-      <w:r>
-        <w:t xml:space="preserve"> requests was created using pseudo-random values between 0 and </w:t>
-      </w:r>
-      <w:r>
-        <w:t>4</w:t>
-      </w:r>
-      <w:r>
-        <w:t>,</w:t>
-      </w:r>
-      <w:r>
-        <w:t>294</w:t>
-      </w:r>
-      <w:r>
-        <w:t>,</w:t>
-      </w:r>
-      <w:r>
-        <w:t>967</w:t>
-      </w:r>
-      <w:r>
-        <w:t>,</w:t>
-      </w:r>
-      <w:r>
-        <w:t>295</w:t>
-      </w:r>
-      <w:r>
-        <w:t xml:space="preserve"> with the Read or Write value randomized as well. The first five types were created to test out varying levels of spatial locality, while the final trace file was created to test out a disparate data set.</w:t>
+        <w:t xml:space="preserve"> </w:t>
+      </w:r>
+      <w:r>
+        <w:t xml:space="preserve">in combination with a LRU replacement policy, </w:t>
+      </w:r>
+      <w:r>
+        <w:t xml:space="preserve">could create a situation where a block could be </w:t>
+      </w:r>
+      <w:r>
+        <w:t>removed from</w:t>
+      </w:r>
+      <w:r>
+        <w:t xml:space="preserve"> L2 </w:t>
+      </w:r>
+      <w:r>
+        <w:t xml:space="preserve">before it was removed from L1. This would have caused an inconsistency in the addresses that were stored in cache. Another interesting idea that we had to consider was that when replacing a value when a LRU replacement policy, it was not straightforward when determining the </w:t>
+      </w:r>
+      <w:r>
+        <w:t xml:space="preserve">maximum of the </w:t>
+      </w:r>
+      <w:r>
+        <w:t>range of possible addresses that are in a particular cache line</w:t>
+      </w:r>
+      <w:r>
+        <w:t xml:space="preserve"> that is the most recently used</w:t>
+      </w:r>
+      <w:r>
+        <w:t>. To get around</w:t>
+      </w:r>
+      <w:r>
+        <w:t xml:space="preserve"> this problem we used the tag of the old address, added the appropriate offsets to its length, and then used a bitwise OR to place a ‘1’ at the least significant bit of the tag and then subtracted one from this value to recreate our maximum address.</w:t>
       </w:r>
     </w:p>
     <w:p>
@@ -1542,7 +2270,21 @@
       </w:pPr>
       <w:r>
         <w:tab/>
-        <w:t>Each of the 16 trace files was tested using varying amounts of associativity, levels of cache, block size, word size, and number of blocks. The same write time to main memory and hit/miss times were used for all tests. Results can be seen in Figure X.</w:t>
+        <w:t xml:space="preserve">In addition to the coding aspect of the assignment, there were some interesting concepts that we gleaned from the testing results. The disparate data set we used for testing was pathological in that there was little to no locality present at all in the cache requests. However, it was interesting to see that with just such a data set a multilevel cache is actually a detriment to the AMAT. The overhead associated with having to search through the L2 and L3 cache simply added time without producing any hits. This shows that for certain use cases, a single level cache could actually advantageous. In our temporal </w:t>
+      </w:r>
+      <w:r>
+        <w:t xml:space="preserve">locality </w:t>
+      </w:r>
+      <w:r>
+        <w:t>test case</w:t>
+      </w:r>
+      <w:r>
+        <w:t>, also had slight improvements when using a single level of cache compared with a multilevel cache. Finally, in our spatial locality test case, depending on whether a write-back or write-through policy is chosen using a single level of cache can either help or hurt the AMAT. When using write-back policy and a single level of cache, the AMAT can improve over a multilevel cache if L2 and L3 only have misses. At the same time however, with a write-through policy a multilevel cache improves the AMAT when compared to a single level.</w:t>
+      </w:r>
+      <w:bookmarkStart w:id="0" w:name="_GoBack"/>
+      <w:bookmarkEnd w:id="0"/>
+      <w:r>
+        <w:t xml:space="preserve"> These examples show that choosing a multilevel cache is not always the answer.</w:t>
       </w:r>
     </w:p>
     <w:sectPr>
@@ -1573,7 +2315,7 @@
         <w:rFonts w:ascii="Symbol" w:hAnsi="Symbol" w:hint="default"/>
       </w:rPr>
     </w:lvl>
-    <w:lvl w:ilvl="1" w:tplc="04090003" w:tentative="1">
+    <w:lvl w:ilvl="1" w:tplc="04090003">
       <w:start w:val="1"/>
       <w:numFmt w:val="bullet"/>
       <w:lvlText w:val="o"/>
@@ -1850,7 +2592,7 @@
       <w:rFonts w:asciiTheme="majorHAnsi" w:eastAsiaTheme="majorEastAsia" w:hAnsiTheme="majorHAnsi" w:cstheme="majorBidi"/>
       <w:b/>
       <w:bCs/>
-      <w:color w:val="1F5770" w:themeColor="accent1" w:themeShade="B5"/>
+      <w:color w:val="345A8A" w:themeColor="accent1" w:themeShade="B5"/>
       <w:sz w:val="32"/>
       <w:szCs w:val="32"/>
     </w:rPr>
@@ -1874,7 +2616,7 @@
       <w:rFonts w:asciiTheme="majorHAnsi" w:eastAsiaTheme="majorEastAsia" w:hAnsiTheme="majorHAnsi" w:cstheme="majorBidi"/>
       <w:b/>
       <w:bCs/>
-      <w:color w:val="2C7C9F" w:themeColor="accent1"/>
+      <w:color w:val="4F81BD" w:themeColor="accent1"/>
       <w:sz w:val="26"/>
       <w:szCs w:val="26"/>
     </w:rPr>
@@ -1916,14 +2658,14 @@
     <w:rsid w:val="00C25647"/>
     <w:pPr>
       <w:pBdr>
-        <w:bottom w:val="single" w:sz="8" w:space="4" w:color="2C7C9F" w:themeColor="accent1"/>
+        <w:bottom w:val="single" w:sz="8" w:space="4" w:color="4F81BD" w:themeColor="accent1"/>
       </w:pBdr>
       <w:spacing w:after="300"/>
       <w:contextualSpacing/>
     </w:pPr>
     <w:rPr>
       <w:rFonts w:asciiTheme="majorHAnsi" w:eastAsiaTheme="majorEastAsia" w:hAnsiTheme="majorHAnsi" w:cstheme="majorBidi"/>
-      <w:color w:val="06182B" w:themeColor="text2" w:themeShade="BF"/>
+      <w:color w:val="17365D" w:themeColor="text2" w:themeShade="BF"/>
       <w:spacing w:val="5"/>
       <w:kern w:val="28"/>
       <w:sz w:val="52"/>
@@ -1938,7 +2680,7 @@
     <w:rsid w:val="00C25647"/>
     <w:rPr>
       <w:rFonts w:asciiTheme="majorHAnsi" w:eastAsiaTheme="majorEastAsia" w:hAnsiTheme="majorHAnsi" w:cstheme="majorBidi"/>
-      <w:color w:val="06182B" w:themeColor="text2" w:themeShade="BF"/>
+      <w:color w:val="17365D" w:themeColor="text2" w:themeShade="BF"/>
       <w:spacing w:val="5"/>
       <w:kern w:val="28"/>
       <w:sz w:val="52"/>
@@ -1955,7 +2697,7 @@
       <w:rFonts w:asciiTheme="majorHAnsi" w:eastAsiaTheme="majorEastAsia" w:hAnsiTheme="majorHAnsi" w:cstheme="majorBidi"/>
       <w:b/>
       <w:bCs/>
-      <w:color w:val="1F5770" w:themeColor="accent1" w:themeShade="B5"/>
+      <w:color w:val="345A8A" w:themeColor="accent1" w:themeShade="B5"/>
       <w:sz w:val="32"/>
       <w:szCs w:val="32"/>
     </w:rPr>
@@ -2008,7 +2750,7 @@
       <w:rFonts w:asciiTheme="majorHAnsi" w:eastAsiaTheme="majorEastAsia" w:hAnsiTheme="majorHAnsi" w:cstheme="majorBidi"/>
       <w:b/>
       <w:bCs/>
-      <w:color w:val="2C7C9F" w:themeColor="accent1"/>
+      <w:color w:val="4F81BD" w:themeColor="accent1"/>
       <w:sz w:val="26"/>
       <w:szCs w:val="26"/>
     </w:rPr>
@@ -2190,7 +2932,7 @@
       <w:rFonts w:asciiTheme="majorHAnsi" w:eastAsiaTheme="majorEastAsia" w:hAnsiTheme="majorHAnsi" w:cstheme="majorBidi"/>
       <w:b/>
       <w:bCs/>
-      <w:color w:val="1F5770" w:themeColor="accent1" w:themeShade="B5"/>
+      <w:color w:val="345A8A" w:themeColor="accent1" w:themeShade="B5"/>
       <w:sz w:val="32"/>
       <w:szCs w:val="32"/>
     </w:rPr>
@@ -2214,7 +2956,7 @@
       <w:rFonts w:asciiTheme="majorHAnsi" w:eastAsiaTheme="majorEastAsia" w:hAnsiTheme="majorHAnsi" w:cstheme="majorBidi"/>
       <w:b/>
       <w:bCs/>
-      <w:color w:val="2C7C9F" w:themeColor="accent1"/>
+      <w:color w:val="4F81BD" w:themeColor="accent1"/>
       <w:sz w:val="26"/>
       <w:szCs w:val="26"/>
     </w:rPr>
@@ -2256,14 +2998,14 @@
     <w:rsid w:val="00C25647"/>
     <w:pPr>
       <w:pBdr>
-        <w:bottom w:val="single" w:sz="8" w:space="4" w:color="2C7C9F" w:themeColor="accent1"/>
+        <w:bottom w:val="single" w:sz="8" w:space="4" w:color="4F81BD" w:themeColor="accent1"/>
       </w:pBdr>
       <w:spacing w:after="300"/>
       <w:contextualSpacing/>
     </w:pPr>
     <w:rPr>
       <w:rFonts w:asciiTheme="majorHAnsi" w:eastAsiaTheme="majorEastAsia" w:hAnsiTheme="majorHAnsi" w:cstheme="majorBidi"/>
-      <w:color w:val="06182B" w:themeColor="text2" w:themeShade="BF"/>
+      <w:color w:val="17365D" w:themeColor="text2" w:themeShade="BF"/>
       <w:spacing w:val="5"/>
       <w:kern w:val="28"/>
       <w:sz w:val="52"/>
@@ -2278,7 +3020,7 @@
     <w:rsid w:val="00C25647"/>
     <w:rPr>
       <w:rFonts w:asciiTheme="majorHAnsi" w:eastAsiaTheme="majorEastAsia" w:hAnsiTheme="majorHAnsi" w:cstheme="majorBidi"/>
-      <w:color w:val="06182B" w:themeColor="text2" w:themeShade="BF"/>
+      <w:color w:val="17365D" w:themeColor="text2" w:themeShade="BF"/>
       <w:spacing w:val="5"/>
       <w:kern w:val="28"/>
       <w:sz w:val="52"/>
@@ -2295,7 +3037,7 @@
       <w:rFonts w:asciiTheme="majorHAnsi" w:eastAsiaTheme="majorEastAsia" w:hAnsiTheme="majorHAnsi" w:cstheme="majorBidi"/>
       <w:b/>
       <w:bCs/>
-      <w:color w:val="1F5770" w:themeColor="accent1" w:themeShade="B5"/>
+      <w:color w:val="345A8A" w:themeColor="accent1" w:themeShade="B5"/>
       <w:sz w:val="32"/>
       <w:szCs w:val="32"/>
     </w:rPr>
@@ -2348,7 +3090,7 @@
       <w:rFonts w:asciiTheme="majorHAnsi" w:eastAsiaTheme="majorEastAsia" w:hAnsiTheme="majorHAnsi" w:cstheme="majorBidi"/>
       <w:b/>
       <w:bCs/>
-      <w:color w:val="2C7C9F" w:themeColor="accent1"/>
+      <w:color w:val="4F81BD" w:themeColor="accent1"/>
       <w:sz w:val="26"/>
       <w:szCs w:val="26"/>
     </w:rPr>
@@ -2357,9 +3099,9 @@
 </file>
 
 <file path=word/theme/theme1.xml><?xml version="1.0" encoding="utf-8"?>
-<a:theme xmlns:a="http://schemas.openxmlformats.org/drawingml/2006/main" name="Breeze">
+<a:theme xmlns:a="http://schemas.openxmlformats.org/drawingml/2006/main" name="Office Theme">
   <a:themeElements>
-    <a:clrScheme name="Breeze">
+    <a:clrScheme name="Office">
       <a:dk1>
         <a:sysClr val="windowText" lastClr="000000"/>
       </a:dk1>
@@ -2367,107 +3109,158 @@
         <a:sysClr val="window" lastClr="FFFFFF"/>
       </a:lt1>
       <a:dk2>
-        <a:srgbClr val="09213B"/>
+        <a:srgbClr val="1F497D"/>
       </a:dk2>
       <a:lt2>
-        <a:srgbClr val="D5EDF4"/>
+        <a:srgbClr val="EEECE1"/>
       </a:lt2>
       <a:accent1>
-        <a:srgbClr val="2C7C9F"/>
+        <a:srgbClr val="4F81BD"/>
       </a:accent1>
       <a:accent2>
-        <a:srgbClr val="244A58"/>
+        <a:srgbClr val="C0504D"/>
       </a:accent2>
       <a:accent3>
-        <a:srgbClr val="E2751D"/>
+        <a:srgbClr val="9BBB59"/>
       </a:accent3>
       <a:accent4>
-        <a:srgbClr val="FFB400"/>
+        <a:srgbClr val="8064A2"/>
       </a:accent4>
       <a:accent5>
-        <a:srgbClr val="7EB606"/>
+        <a:srgbClr val="4BACC6"/>
       </a:accent5>
       <a:accent6>
-        <a:srgbClr val="C00000"/>
+        <a:srgbClr val="F79646"/>
       </a:accent6>
       <a:hlink>
-        <a:srgbClr val="7030A0"/>
+        <a:srgbClr val="0000FF"/>
       </a:hlink>
       <a:folHlink>
-        <a:srgbClr val="00B0F0"/>
+        <a:srgbClr val="800080"/>
       </a:folHlink>
     </a:clrScheme>
-    <a:fontScheme name="Breeze">
+    <a:fontScheme name="Office">
       <a:majorFont>
-        <a:latin typeface="News Gothic MT"/>
+        <a:latin typeface="Calibri"/>
         <a:ea typeface=""/>
         <a:cs typeface=""/>
-        <a:font script="Jpan" typeface="ＭＳ Ｐゴシック"/>
+        <a:font script="Jpan" typeface="ＭＳ ゴシック"/>
+        <a:font script="Hang" typeface="맑은 고딕"/>
         <a:font script="Hans" typeface="宋体"/>
         <a:font script="Hant" typeface="新細明體"/>
+        <a:font script="Arab" typeface="Times New Roman"/>
+        <a:font script="Hebr" typeface="Times New Roman"/>
+        <a:font script="Thai" typeface="Angsana New"/>
+        <a:font script="Ethi" typeface="Nyala"/>
+        <a:font script="Beng" typeface="Vrinda"/>
+        <a:font script="Gujr" typeface="Shruti"/>
+        <a:font script="Khmr" typeface="MoolBoran"/>
+        <a:font script="Knda" typeface="Tunga"/>
+        <a:font script="Guru" typeface="Raavi"/>
+        <a:font script="Cans" typeface="Euphemia"/>
+        <a:font script="Cher" typeface="Plantagenet Cherokee"/>
+        <a:font script="Yiii" typeface="Microsoft Yi Baiti"/>
+        <a:font script="Tibt" typeface="Microsoft Himalaya"/>
+        <a:font script="Thaa" typeface="MV Boli"/>
+        <a:font script="Deva" typeface="Mangal"/>
+        <a:font script="Telu" typeface="Gautami"/>
+        <a:font script="Taml" typeface="Latha"/>
+        <a:font script="Syrc" typeface="Estrangelo Edessa"/>
+        <a:font script="Orya" typeface="Kalinga"/>
+        <a:font script="Mlym" typeface="Kartika"/>
+        <a:font script="Laoo" typeface="DokChampa"/>
+        <a:font script="Sinh" typeface="Iskoola Pota"/>
+        <a:font script="Mong" typeface="Mongolian Baiti"/>
+        <a:font script="Viet" typeface="Times New Roman"/>
+        <a:font script="Uigh" typeface="Microsoft Uighur"/>
+        <a:font script="Geor" typeface="Sylfaen"/>
       </a:majorFont>
       <a:minorFont>
-        <a:latin typeface="News Gothic MT"/>
+        <a:latin typeface="Cambria"/>
         <a:ea typeface=""/>
         <a:cs typeface=""/>
-        <a:font script="Jpan" typeface="ＭＳ Ｐゴシック"/>
+        <a:font script="Jpan" typeface="ＭＳ 明朝"/>
+        <a:font script="Hang" typeface="맑은 고딕"/>
         <a:font script="Hans" typeface="宋体"/>
         <a:font script="Hant" typeface="新細明體"/>
+        <a:font script="Arab" typeface="Arial"/>
+        <a:font script="Hebr" typeface="Arial"/>
+        <a:font script="Thai" typeface="Cordia New"/>
+        <a:font script="Ethi" typeface="Nyala"/>
+        <a:font script="Beng" typeface="Vrinda"/>
+        <a:font script="Gujr" typeface="Shruti"/>
+        <a:font script="Khmr" typeface="DaunPenh"/>
+        <a:font script="Knda" typeface="Tunga"/>
+        <a:font script="Guru" typeface="Raavi"/>
+        <a:font script="Cans" typeface="Euphemia"/>
+        <a:font script="Cher" typeface="Plantagenet Cherokee"/>
+        <a:font script="Yiii" typeface="Microsoft Yi Baiti"/>
+        <a:font script="Tibt" typeface="Microsoft Himalaya"/>
+        <a:font script="Thaa" typeface="MV Boli"/>
+        <a:font script="Deva" typeface="Mangal"/>
+        <a:font script="Telu" typeface="Gautami"/>
+        <a:font script="Taml" typeface="Latha"/>
+        <a:font script="Syrc" typeface="Estrangelo Edessa"/>
+        <a:font script="Orya" typeface="Kalinga"/>
+        <a:font script="Mlym" typeface="Kartika"/>
+        <a:font script="Laoo" typeface="DokChampa"/>
+        <a:font script="Sinh" typeface="Iskoola Pota"/>
+        <a:font script="Mong" typeface="Mongolian Baiti"/>
+        <a:font script="Viet" typeface="Arial"/>
+        <a:font script="Uigh" typeface="Microsoft Uighur"/>
+        <a:font script="Geor" typeface="Sylfaen"/>
       </a:minorFont>
     </a:fontScheme>
-    <a:fmtScheme name="Breeze">
+    <a:fmtScheme name="Office">
       <a:fillStyleLst>
         <a:solidFill>
           <a:schemeClr val="phClr"/>
         </a:solidFill>
         <a:gradFill rotWithShape="1">
           <a:gsLst>
-            <a:gs pos="31000">
+            <a:gs pos="0">
               <a:schemeClr val="phClr">
-                <a:tint val="100000"/>
-                <a:shade val="100000"/>
-                <a:satMod val="120000"/>
+                <a:tint val="50000"/>
+                <a:satMod val="300000"/>
+              </a:schemeClr>
+            </a:gs>
+            <a:gs pos="35000">
+              <a:schemeClr val="phClr">
+                <a:tint val="37000"/>
+                <a:satMod val="300000"/>
               </a:schemeClr>
             </a:gs>
             <a:gs pos="100000">
               <a:schemeClr val="phClr">
-                <a:tint val="50000"/>
-                <a:satMod val="150000"/>
+                <a:tint val="15000"/>
+                <a:satMod val="350000"/>
               </a:schemeClr>
             </a:gs>
           </a:gsLst>
-          <a:lin ang="5400000" scaled="1"/>
+          <a:lin ang="16200000" scaled="1"/>
         </a:gradFill>
         <a:gradFill rotWithShape="1">
           <a:gsLst>
             <a:gs pos="0">
               <a:schemeClr val="phClr">
+                <a:tint val="100000"/>
                 <a:shade val="100000"/>
-                <a:satMod val="120000"/>
-              </a:schemeClr>
-            </a:gs>
-            <a:gs pos="69000">
-              <a:schemeClr val="phClr">
-                <a:tint val="80000"/>
-                <a:shade val="100000"/>
-                <a:satMod val="150000"/>
+                <a:satMod val="130000"/>
               </a:schemeClr>
             </a:gs>
             <a:gs pos="100000">
               <a:schemeClr val="phClr">
                 <a:tint val="50000"/>
                 <a:shade val="100000"/>
-                <a:satMod val="150000"/>
+                <a:satMod val="350000"/>
               </a:schemeClr>
             </a:gs>
           </a:gsLst>
-          <a:path path="circle">
-            <a:fillToRect l="100000" t="100000" r="100000" b="100000"/>
-          </a:path>
+          <a:lin ang="16200000" scaled="0"/>
         </a:gradFill>
       </a:fillStyleLst>
       <a:lnStyleLst>
-        <a:ln w="12700" cap="flat" cmpd="sng" algn="ctr">
+        <a:ln w="9525" cap="flat" cmpd="sng" algn="ctr">
           <a:solidFill>
             <a:schemeClr val="phClr">
               <a:shade val="95000"/>
@@ -2476,13 +3269,13 @@
           </a:solidFill>
           <a:prstDash val="solid"/>
         </a:ln>
-        <a:ln w="25400" cap="flat" cmpd="dbl" algn="ctr">
+        <a:ln w="25400" cap="flat" cmpd="sng" algn="ctr">
           <a:solidFill>
             <a:schemeClr val="phClr"/>
           </a:solidFill>
           <a:prstDash val="solid"/>
         </a:ln>
-        <a:ln w="31750" cap="flat" cmpd="dbl" algn="ctr">
+        <a:ln w="38100" cap="flat" cmpd="sng" algn="ctr">
           <a:solidFill>
             <a:schemeClr val="phClr"/>
           </a:solidFill>
@@ -2491,38 +3284,41 @@
       </a:lnStyleLst>
       <a:effectStyleLst>
         <a:effectStyle>
-          <a:effectLst/>
-        </a:effectStyle>
-        <a:effectStyle>
           <a:effectLst>
-            <a:outerShdw blurRad="63500" dist="25400" dir="5400000" sx="101000" sy="101000" rotWithShape="0">
+            <a:outerShdw blurRad="40000" dist="20000" dir="5400000" rotWithShape="0">
               <a:srgbClr val="000000">
-                <a:alpha val="40000"/>
+                <a:alpha val="38000"/>
               </a:srgbClr>
             </a:outerShdw>
           </a:effectLst>
         </a:effectStyle>
         <a:effectStyle>
           <a:effectLst>
-            <a:innerShdw blurRad="127000" dist="25400" dir="13500000">
-              <a:srgbClr val="C0C0C0">
-                <a:alpha val="75000"/>
+            <a:outerShdw blurRad="40000" dist="23000" dir="5400000" rotWithShape="0">
+              <a:srgbClr val="000000">
+                <a:alpha val="35000"/>
               </a:srgbClr>
-            </a:innerShdw>
-            <a:outerShdw blurRad="88900" dist="25400" dir="5400000" sx="102000" sy="102000" algn="ctr" rotWithShape="0">
-              <a:srgbClr val="C0C0C0">
-                <a:alpha val="40000"/>
+            </a:outerShdw>
+          </a:effectLst>
+        </a:effectStyle>
+        <a:effectStyle>
+          <a:effectLst>
+            <a:outerShdw blurRad="40000" dist="23000" dir="5400000" rotWithShape="0">
+              <a:srgbClr val="000000">
+                <a:alpha val="35000"/>
               </a:srgbClr>
             </a:outerShdw>
           </a:effectLst>
           <a:scene3d>
-            <a:camera prst="perspectiveLeft" fov="300000"/>
-            <a:lightRig rig="soft" dir="l">
-              <a:rot lat="0" lon="0" rev="4200000"/>
+            <a:camera prst="orthographicFront">
+              <a:rot lat="0" lon="0" rev="0"/>
+            </a:camera>
+            <a:lightRig rig="threePt" dir="t">
+              <a:rot lat="0" lon="0" rev="1200000"/>
             </a:lightRig>
           </a:scene3d>
-          <a:sp3d extrusionH="38100" prstMaterial="powder">
-            <a:bevelT w="50800" h="88900" prst="convex"/>
+          <a:sp3d>
+            <a:bevelT w="63500" h="25400"/>
           </a:sp3d>
         </a:effectStyle>
       </a:effectStyleLst>
@@ -2556,33 +3352,33 @@
             <a:fillToRect l="50000" t="-80000" r="50000" b="180000"/>
           </a:path>
         </a:gradFill>
-        <a:blipFill rotWithShape="1">
-          <a:blip xmlns:r="http://schemas.openxmlformats.org/officeDocument/2006/relationships" r:embed="rId1">
-            <a:duotone>
+        <a:gradFill rotWithShape="1">
+          <a:gsLst>
+            <a:gs pos="0">
               <a:schemeClr val="phClr">
-                <a:shade val="40000"/>
-                <a:satMod val="400000"/>
+                <a:tint val="80000"/>
+                <a:satMod val="300000"/>
               </a:schemeClr>
+            </a:gs>
+            <a:gs pos="100000">
               <a:schemeClr val="phClr">
-                <a:tint val="10000"/>
+                <a:shade val="30000"/>
                 <a:satMod val="200000"/>
               </a:schemeClr>
-            </a:duotone>
-          </a:blip>
-          <a:stretch/>
-        </a:blipFill>
+            </a:gs>
+          </a:gsLst>
+          <a:path path="circle">
+            <a:fillToRect l="50000" t="50000" r="50000" b="50000"/>
+          </a:path>
+        </a:gradFill>
       </a:bgFillStyleLst>
     </a:fmtScheme>
   </a:themeElements>
   <a:objectDefaults>
     <a:spDef>
       <a:spPr/>
-      <a:bodyPr rtlCol="0" anchor="ctr"/>
-      <a:lstStyle>
-        <a:defPPr algn="ctr">
-          <a:defRPr/>
-        </a:defPPr>
-      </a:lstStyle>
+      <a:bodyPr/>
+      <a:lstStyle/>
       <a:style>
         <a:lnRef idx="1">
           <a:schemeClr val="accent1"/>

</xml_diff>